<commit_message>
Aktualizace textu průvodní dokumentace.
</commit_message>
<xml_diff>
--- a/Dokumentace/PruvodniDokumentace.docx
+++ b/Dokumentace/PruvodniDokumentace.docx
@@ -1334,22 +1334,7 @@
         <w:t>Neupravujte data v primárních tabulkách! Pokud bude potřeba transformovat hodnoty, dělejte tak až v tabulkách nebo pohledech, které si nově vytváříte.</w:t>
       </w:r>
     </w:p>
-    <w:p>
-      <w:pPr>
-        <w:rPr>
-          <w:rFonts w:ascii="Barlow" w:eastAsia="Times New Roman" w:hAnsi="Barlow" w:cs="Times New Roman"/>
-          <w:b/>
-          <w:bCs/>
-          <w:color w:val="00070B"/>
-          <w:spacing w:val="6"/>
-          <w:kern w:val="0"/>
-          <w:sz w:val="42"/>
-          <w:szCs w:val="42"/>
-          <w:lang w:eastAsia="cs-CZ"/>
-          <w14:ligatures w14:val="none"/>
-        </w:rPr>
-      </w:pPr>
-    </w:p>
+    <w:p/>
     <w:p>
       <w:pPr>
         <w:shd w:val="clear" w:color="auto" w:fill="F8F8FA"/>
@@ -1468,6 +1453,7 @@
         <w:t>https://github.com/NavLuc/ProjektSQL-ZivotniUrovenObcanu</w:t>
       </w:r>
     </w:p>
+    <w:p/>
     <w:p>
       <w:pPr>
         <w:shd w:val="clear" w:color="auto" w:fill="F8F8FA"/>
@@ -1522,85 +1508,988 @@
       <w:pPr>
         <w:pStyle w:val="Nadpis2"/>
         <w:rPr>
-          <w:sz w:val="28"/>
-          <w:szCs w:val="28"/>
-        </w:rPr>
-      </w:pPr>
-      <w:r>
-        <w:rPr>
-          <w:sz w:val="28"/>
-          <w:szCs w:val="28"/>
-        </w:rPr>
-        <w:t>Datový m</w:t>
-      </w:r>
-      <w:r>
-        <w:rPr>
-          <w:sz w:val="28"/>
-          <w:szCs w:val="28"/>
-        </w:rPr>
-        <w:t>odel</w:t>
-      </w:r>
-    </w:p>
-    <w:p>
-      <w:pPr>
-        <w:rPr>
-          <w:lang w:eastAsia="cs-CZ"/>
-        </w:rPr>
-      </w:pPr>
+          <w:rFonts w:ascii="Barlow" w:hAnsi="Barlow"/>
+          <w:color w:val="00070B"/>
+          <w:spacing w:val="3"/>
+          <w:sz w:val="27"/>
+          <w:szCs w:val="27"/>
+        </w:rPr>
+      </w:pPr>
+      <w:r>
+        <w:rPr>
+          <w:rFonts w:ascii="Barlow" w:hAnsi="Barlow"/>
+          <w:color w:val="00070B"/>
+          <w:spacing w:val="3"/>
+          <w:sz w:val="27"/>
+          <w:szCs w:val="27"/>
+        </w:rPr>
+        <w:t>Datov</w:t>
+      </w:r>
+      <w:r>
+        <w:rPr>
+          <w:rFonts w:ascii="Barlow" w:hAnsi="Barlow"/>
+          <w:color w:val="00070B"/>
+          <w:spacing w:val="3"/>
+          <w:sz w:val="27"/>
+          <w:szCs w:val="27"/>
+        </w:rPr>
+        <w:t>é vstupy</w:t>
+      </w:r>
+    </w:p>
+    <w:p>
+      <w:r>
+        <w:t xml:space="preserve">Použité datové struktury, popis toho, jaká data obsahují a význam jejich atributů jsou popsány viz </w:t>
+      </w:r>
+      <w:r>
+        <w:t>Dokumentace\</w:t>
+      </w:r>
+      <w:r>
+        <w:t xml:space="preserve">Specifikace dat </w:t>
+      </w:r>
     </w:p>
     <w:p>
       <w:pPr>
         <w:pStyle w:val="Nadpis2"/>
         <w:rPr>
-          <w:sz w:val="28"/>
-          <w:szCs w:val="28"/>
-        </w:rPr>
-      </w:pPr>
-      <w:r>
-        <w:rPr>
-          <w:sz w:val="28"/>
-          <w:szCs w:val="28"/>
-        </w:rPr>
-        <w:t>Vlastní třídy</w:t>
-      </w:r>
-    </w:p>
-    <w:p>
-      <w:pPr>
-        <w:rPr>
-          <w:lang w:eastAsia="cs-CZ"/>
-        </w:rPr>
-      </w:pPr>
-    </w:p>
-    <w:p>
-      <w:pPr>
-        <w:pStyle w:val="Nadpis2"/>
-        <w:rPr>
-          <w:sz w:val="28"/>
-          <w:szCs w:val="28"/>
-        </w:rPr>
-      </w:pPr>
-      <w:r>
-        <w:rPr>
-          <w:sz w:val="28"/>
-          <w:szCs w:val="28"/>
-        </w:rPr>
-        <w:t>Scripty řešící projektové otázky</w:t>
-      </w:r>
-    </w:p>
-    <w:p>
-      <w:pPr>
-        <w:rPr>
-          <w:lang w:eastAsia="cs-CZ"/>
-        </w:rPr>
-      </w:pPr>
-    </w:p>
-    <w:p>
-      <w:pPr>
-        <w:rPr>
-          <w:lang w:eastAsia="cs-CZ"/>
-        </w:rPr>
-      </w:pPr>
-    </w:p>
+          <w:rFonts w:ascii="Barlow" w:hAnsi="Barlow"/>
+          <w:color w:val="00070B"/>
+          <w:spacing w:val="3"/>
+          <w:sz w:val="27"/>
+          <w:szCs w:val="27"/>
+        </w:rPr>
+      </w:pPr>
+      <w:r>
+        <w:rPr>
+          <w:rFonts w:ascii="Barlow" w:hAnsi="Barlow"/>
+          <w:color w:val="00070B"/>
+          <w:spacing w:val="3"/>
+          <w:sz w:val="27"/>
+          <w:szCs w:val="27"/>
+        </w:rPr>
+        <w:t>Popis s</w:t>
+      </w:r>
+      <w:r>
+        <w:rPr>
+          <w:rFonts w:ascii="Barlow" w:hAnsi="Barlow"/>
+          <w:color w:val="00070B"/>
+          <w:spacing w:val="3"/>
+          <w:sz w:val="27"/>
+          <w:szCs w:val="27"/>
+        </w:rPr>
+        <w:t>cript</w:t>
+      </w:r>
+      <w:r>
+        <w:rPr>
+          <w:rFonts w:ascii="Barlow" w:hAnsi="Barlow"/>
+          <w:color w:val="00070B"/>
+          <w:spacing w:val="3"/>
+          <w:sz w:val="27"/>
+          <w:szCs w:val="27"/>
+        </w:rPr>
+        <w:t>ů</w:t>
+      </w:r>
+      <w:r>
+        <w:rPr>
+          <w:rFonts w:ascii="Barlow" w:hAnsi="Barlow"/>
+          <w:color w:val="00070B"/>
+          <w:spacing w:val="3"/>
+          <w:sz w:val="27"/>
+          <w:szCs w:val="27"/>
+        </w:rPr>
+        <w:t xml:space="preserve"> řešící</w:t>
+      </w:r>
+      <w:r>
+        <w:rPr>
+          <w:rFonts w:ascii="Barlow" w:hAnsi="Barlow"/>
+          <w:color w:val="00070B"/>
+          <w:spacing w:val="3"/>
+          <w:sz w:val="27"/>
+          <w:szCs w:val="27"/>
+        </w:rPr>
+        <w:t>ch</w:t>
+      </w:r>
+      <w:r>
+        <w:rPr>
+          <w:rFonts w:ascii="Barlow" w:hAnsi="Barlow"/>
+          <w:color w:val="00070B"/>
+          <w:spacing w:val="3"/>
+          <w:sz w:val="27"/>
+          <w:szCs w:val="27"/>
+        </w:rPr>
+        <w:t xml:space="preserve"> projektové </w:t>
+      </w:r>
+      <w:r>
+        <w:rPr>
+          <w:rFonts w:ascii="Barlow" w:hAnsi="Barlow"/>
+          <w:color w:val="00070B"/>
+          <w:spacing w:val="3"/>
+          <w:sz w:val="27"/>
+          <w:szCs w:val="27"/>
+        </w:rPr>
+        <w:t xml:space="preserve">výzkumné </w:t>
+      </w:r>
+      <w:r>
+        <w:rPr>
+          <w:rFonts w:ascii="Barlow" w:hAnsi="Barlow"/>
+          <w:color w:val="00070B"/>
+          <w:spacing w:val="3"/>
+          <w:sz w:val="27"/>
+          <w:szCs w:val="27"/>
+        </w:rPr>
+        <w:t>otázky</w:t>
+      </w:r>
+    </w:p>
+    <w:p>
+      <w:pPr>
+        <w:pStyle w:val="Nadpis3"/>
+      </w:pPr>
+      <w:r>
+        <w:t>Kontrola dat</w:t>
+      </w:r>
+    </w:p>
+    <w:p>
+      <w:r>
+        <w:t xml:space="preserve">Provedeny kontroly dat viz </w:t>
+      </w:r>
+      <w:r>
+        <w:t>VyzkumneOtazky-scriptySQL\ KontrolaDat.sql</w:t>
+      </w:r>
+    </w:p>
+    <w:p>
+      <w:pPr>
+        <w:pStyle w:val="Nadpis3"/>
+      </w:pPr>
+      <w:r>
+        <w:lastRenderedPageBreak/>
+        <w:t xml:space="preserve">Vlastní datové struktury </w:t>
+      </w:r>
+    </w:p>
+    <w:p>
+      <w:r>
+        <w:t>Vytvořeny</w:t>
+      </w:r>
+      <w:r>
+        <w:t xml:space="preserve"> scripty</w:t>
+      </w:r>
+      <w:r>
+        <w:t xml:space="preserve"> pro vytvoření vlastních datových struktur pro získání datových sestav z výzkumných otázek viz </w:t>
+      </w:r>
+      <w:r>
+        <w:t>VyzkumneOtazky-scriptySQL\ t_lucie_navratilova_project_SQL_primary_final-script.sql</w:t>
+      </w:r>
+      <w:r>
+        <w:t xml:space="preserve">, </w:t>
+      </w:r>
+      <w:r>
+        <w:t>t_lucie_navratilova_project_SQL_secondary_final-script.sql</w:t>
+      </w:r>
+      <w:r>
+        <w:t>.</w:t>
+      </w:r>
+    </w:p>
+    <w:p/>
+    <w:p>
+      <w:pPr>
+        <w:numPr>
+          <w:ilvl w:val="0"/>
+          <w:numId w:val="5"/>
+        </w:numPr>
+        <w:shd w:val="clear" w:color="auto" w:fill="F8F8FA"/>
+        <w:spacing w:before="150" w:after="150" w:line="360" w:lineRule="atLeast"/>
+        <w:jc w:val="both"/>
+        <w:rPr>
+          <w:rFonts w:ascii="Barlow" w:eastAsia="Times New Roman" w:hAnsi="Barlow" w:cs="Times New Roman"/>
+          <w:color w:val="424242"/>
+          <w:spacing w:val="3"/>
+          <w:kern w:val="0"/>
+          <w:sz w:val="24"/>
+          <w:szCs w:val="24"/>
+          <w:lang w:eastAsia="cs-CZ"/>
+          <w14:ligatures w14:val="none"/>
+        </w:rPr>
+      </w:pPr>
+      <w:r>
+        <w:rPr>
+          <w:rFonts w:ascii="Barlow" w:eastAsia="Times New Roman" w:hAnsi="Barlow" w:cs="Times New Roman"/>
+          <w:color w:val="424242"/>
+          <w:spacing w:val="3"/>
+          <w:kern w:val="0"/>
+          <w:sz w:val="24"/>
+          <w:szCs w:val="24"/>
+          <w:lang w:eastAsia="cs-CZ"/>
+          <w14:ligatures w14:val="none"/>
+        </w:rPr>
+        <w:t>Rostou v průběhu let mzdy ve všech odvětvích, nebo v některých klesají?</w:t>
+      </w:r>
+    </w:p>
+    <w:p>
+      <w:pPr>
+        <w:ind w:left="360"/>
+      </w:pPr>
+      <w:r>
+        <w:t>Řešeno prostřednictví</w:t>
+      </w:r>
+      <w:r>
+        <w:t>m</w:t>
+      </w:r>
+      <w:r>
+        <w:t xml:space="preserve"> scriptu viz: </w:t>
+      </w:r>
+      <w:r>
+        <w:t>VyzkumneOtazky-scriptySQL\Otazka1-RustMezdVeVsechOdvetvich\</w:t>
+      </w:r>
+      <w:r>
+        <w:t xml:space="preserve"> </w:t>
+      </w:r>
+    </w:p>
+    <w:p>
+      <w:pPr>
+        <w:pStyle w:val="Odstavecseseznamem"/>
+        <w:numPr>
+          <w:ilvl w:val="0"/>
+          <w:numId w:val="6"/>
+        </w:numPr>
+      </w:pPr>
+      <w:r>
+        <w:t xml:space="preserve">Vytvořeny dvě </w:t>
+      </w:r>
+      <w:r>
+        <w:t xml:space="preserve">datové </w:t>
+      </w:r>
+      <w:r>
+        <w:t>sady s růsty mezd</w:t>
+      </w:r>
+      <w:r>
+        <w:rPr>
+          <w:lang w:val="en-US"/>
+        </w:rPr>
+        <w:t>;</w:t>
+      </w:r>
+      <w:r>
+        <w:t xml:space="preserve"> jedna pro kalkulaci průměrných mezd typu fyzická a druhá typu přepočtená</w:t>
+      </w:r>
+      <w:r>
+        <w:t>, které se omezuji pouze na klesající mzdy v příslušném odvětví.</w:t>
+      </w:r>
+    </w:p>
+    <w:p>
+      <w:pPr>
+        <w:pStyle w:val="Odstavecseseznamem"/>
+        <w:numPr>
+          <w:ilvl w:val="0"/>
+          <w:numId w:val="6"/>
+        </w:numPr>
+      </w:pPr>
+      <w:r>
+        <w:t>Pro vyjádření</w:t>
+      </w:r>
+      <w:r>
+        <w:t xml:space="preserve"> meziroční</w:t>
+      </w:r>
+      <w:r>
+        <w:t>ho</w:t>
+      </w:r>
+      <w:r>
+        <w:t xml:space="preserve"> období je zvolen</w:t>
+      </w:r>
+      <w:r>
+        <w:t xml:space="preserve"> vždy rok předešlý a následující pro všechny roky, za které jsou mzdy evidovány v obdržených datových sadách</w:t>
+      </w:r>
+      <w:r>
+        <w:t>,</w:t>
+      </w:r>
+      <w:r>
+        <w:t xml:space="preserve"> a to</w:t>
+      </w:r>
+      <w:r>
+        <w:t xml:space="preserve"> vždy </w:t>
+      </w:r>
+      <w:r>
+        <w:t xml:space="preserve">v </w:t>
+      </w:r>
+      <w:r>
+        <w:t>první</w:t>
+      </w:r>
+      <w:r>
+        <w:t>m</w:t>
+      </w:r>
+      <w:r>
+        <w:t xml:space="preserve"> kvartálu</w:t>
+      </w:r>
+      <w:r>
+        <w:t xml:space="preserve"> v příslušném roce</w:t>
+      </w:r>
+      <w:r>
+        <w:t>.</w:t>
+      </w:r>
+    </w:p>
+    <w:p>
+      <w:pPr>
+        <w:pStyle w:val="Odstavecseseznamem"/>
+        <w:numPr>
+          <w:ilvl w:val="0"/>
+          <w:numId w:val="6"/>
+        </w:numPr>
+      </w:pPr>
+      <w:r>
+        <w:t xml:space="preserve">Pro zvolení způsobu meziročního období bylo postupováno dle metodiky českého statistického úřadu: </w:t>
+      </w:r>
+      <w:r>
+        <w:t>https://www.statistikaamy.cz/o-slozitem-jednoduse/klice-k-porovnani-mezirocni-mezictvrtletni-a-bazicke-indexy/</w:t>
+      </w:r>
+      <w:r>
+        <w:t xml:space="preserve"> </w:t>
+      </w:r>
+    </w:p>
+    <w:p>
+      <w:pPr>
+        <w:ind w:left="360"/>
+      </w:pPr>
+    </w:p>
+    <w:p>
+      <w:pPr>
+        <w:pStyle w:val="Odstavecseseznamem"/>
+        <w:numPr>
+          <w:ilvl w:val="0"/>
+          <w:numId w:val="5"/>
+        </w:numPr>
+        <w:shd w:val="clear" w:color="auto" w:fill="F8F8FA"/>
+        <w:spacing w:before="150" w:after="150" w:line="360" w:lineRule="atLeast"/>
+        <w:jc w:val="both"/>
+        <w:rPr>
+          <w:rFonts w:ascii="Barlow" w:eastAsia="Times New Roman" w:hAnsi="Barlow" w:cs="Times New Roman"/>
+          <w:color w:val="424242"/>
+          <w:spacing w:val="3"/>
+          <w:kern w:val="0"/>
+          <w:sz w:val="24"/>
+          <w:szCs w:val="24"/>
+          <w:lang w:eastAsia="cs-CZ"/>
+          <w14:ligatures w14:val="none"/>
+        </w:rPr>
+      </w:pPr>
+      <w:r>
+        <w:rPr>
+          <w:rFonts w:ascii="Barlow" w:eastAsia="Times New Roman" w:hAnsi="Barlow" w:cs="Times New Roman"/>
+          <w:color w:val="424242"/>
+          <w:spacing w:val="3"/>
+          <w:kern w:val="0"/>
+          <w:sz w:val="24"/>
+          <w:szCs w:val="24"/>
+          <w:lang w:eastAsia="cs-CZ"/>
+          <w14:ligatures w14:val="none"/>
+        </w:rPr>
+        <w:t>Kolik je možné si koupit litrů mléka a kilogramů chleba za první a poslední srovnatelné období v dostupných datech cen a mezd?</w:t>
+      </w:r>
+    </w:p>
+    <w:p>
+      <w:pPr>
+        <w:ind w:left="360"/>
+      </w:pPr>
+      <w:r>
+        <w:t>Řešeno prostřednictví</w:t>
+      </w:r>
+      <w:r>
+        <w:t>m</w:t>
+      </w:r>
+      <w:r>
+        <w:t xml:space="preserve"> scriptu viz: </w:t>
+      </w:r>
+      <w:r>
+        <w:t>VyzkumneOtazky-scriptySQL\Otazka2-KolikJeMozneSiKoupitMlekaaChlebaZaPrvniAPosledniObdobi\</w:t>
+      </w:r>
+    </w:p>
+    <w:p>
+      <w:pPr>
+        <w:pStyle w:val="Odstavecseseznamem"/>
+        <w:numPr>
+          <w:ilvl w:val="0"/>
+          <w:numId w:val="6"/>
+        </w:numPr>
+      </w:pPr>
+      <w:r>
+        <w:t>Určeny společné roky pro ceny potravin a mezd, z nich zvoleno první dostupné období – nejnižší rok a první kvartál a zvoleno poslední období jako poslední rok a první kvartál.</w:t>
+      </w:r>
+    </w:p>
+    <w:p>
+      <w:pPr>
+        <w:pStyle w:val="Odstavecseseznamem"/>
+        <w:numPr>
+          <w:ilvl w:val="0"/>
+          <w:numId w:val="6"/>
+        </w:numPr>
+      </w:pPr>
+      <w:r>
+        <w:t xml:space="preserve">Vytvořená </w:t>
+      </w:r>
+      <w:r>
+        <w:t xml:space="preserve">datová </w:t>
+      </w:r>
+      <w:r>
+        <w:t>sada</w:t>
+      </w:r>
+      <w:r>
+        <w:t xml:space="preserve"> kupní síly obyvatel</w:t>
+      </w:r>
+      <w:r>
+        <w:t>,</w:t>
+      </w:r>
+      <w:r>
+        <w:t xml:space="preserve"> co se týká nákupu chleba či mléka dle mezd v jednotlivých odvětvích</w:t>
+      </w:r>
+      <w:r>
+        <w:t xml:space="preserve">, </w:t>
+      </w:r>
+      <w:r>
+        <w:t>vztažena k výše určeným obdobím.</w:t>
+      </w:r>
+    </w:p>
+    <w:p>
+      <w:pPr>
+        <w:pStyle w:val="Odstavecseseznamem"/>
+        <w:numPr>
+          <w:ilvl w:val="0"/>
+          <w:numId w:val="6"/>
+        </w:numPr>
+      </w:pPr>
+      <w:r>
+        <w:t>Pro vyjádření meziročního období je zvolen vždy rok předešlý a následující pro všechny roky, za které jsou mzdy evidovány v obdržených datových sadách</w:t>
+      </w:r>
+      <w:r>
+        <w:t>,</w:t>
+      </w:r>
+      <w:r>
+        <w:t xml:space="preserve"> a to vždy v prvním kvartálu v příslušném roce.</w:t>
+      </w:r>
+    </w:p>
+    <w:p>
+      <w:pPr>
+        <w:pStyle w:val="Odstavecseseznamem"/>
+        <w:numPr>
+          <w:ilvl w:val="0"/>
+          <w:numId w:val="6"/>
+        </w:numPr>
+      </w:pPr>
+      <w:r>
+        <w:t xml:space="preserve">Pro zvolení způsobu meziročního období bylo postupováno dle metodiky českého statistického úřadu: </w:t>
+      </w:r>
+      <w:r>
+        <w:t>https://www.statistikaamy.cz/o-slozitem-jednoduse/klice-k-porovnani-mezirocni-mezictvrtletni-a-bazicke-indexy/</w:t>
+      </w:r>
+      <w:r>
+        <w:t xml:space="preserve"> </w:t>
+      </w:r>
+    </w:p>
+    <w:p>
+      <w:pPr>
+        <w:pStyle w:val="Odstavecseseznamem"/>
+        <w:ind w:left="1080"/>
+      </w:pPr>
+    </w:p>
+    <w:p>
+      <w:pPr>
+        <w:pStyle w:val="Odstavecseseznamem"/>
+        <w:numPr>
+          <w:ilvl w:val="0"/>
+          <w:numId w:val="5"/>
+        </w:numPr>
+        <w:shd w:val="clear" w:color="auto" w:fill="F8F8FA"/>
+        <w:spacing w:before="150" w:after="150" w:line="360" w:lineRule="atLeast"/>
+        <w:jc w:val="both"/>
+        <w:rPr>
+          <w:rFonts w:ascii="Barlow" w:eastAsia="Times New Roman" w:hAnsi="Barlow" w:cs="Times New Roman"/>
+          <w:color w:val="424242"/>
+          <w:spacing w:val="3"/>
+          <w:kern w:val="0"/>
+          <w:sz w:val="24"/>
+          <w:szCs w:val="24"/>
+          <w:lang w:eastAsia="cs-CZ"/>
+          <w14:ligatures w14:val="none"/>
+        </w:rPr>
+      </w:pPr>
+      <w:r>
+        <w:rPr>
+          <w:rFonts w:ascii="Barlow" w:eastAsia="Times New Roman" w:hAnsi="Barlow" w:cs="Times New Roman"/>
+          <w:color w:val="424242"/>
+          <w:spacing w:val="3"/>
+          <w:kern w:val="0"/>
+          <w:sz w:val="24"/>
+          <w:szCs w:val="24"/>
+          <w:lang w:eastAsia="cs-CZ"/>
+          <w14:ligatures w14:val="none"/>
+        </w:rPr>
+        <w:t>Která kategorie potravin zdražuje nejpomaleji (je u ní nejnižší percentuální meziroční nárůst)?</w:t>
+      </w:r>
+    </w:p>
+    <w:p>
+      <w:pPr>
+        <w:ind w:left="360"/>
+      </w:pPr>
+      <w:r>
+        <w:t>Řešeno prostřednictví</w:t>
+      </w:r>
+      <w:r>
+        <w:t>m</w:t>
+      </w:r>
+      <w:r>
+        <w:t xml:space="preserve"> scriptu viz: </w:t>
+      </w:r>
+      <w:r>
+        <w:t>VyzkumneOtazky-scriptySQL\Otazka3-KteraKategoriePotravinZdrazujeNejpomaleji\</w:t>
+      </w:r>
+    </w:p>
+    <w:p>
+      <w:pPr>
+        <w:pStyle w:val="Odstavecseseznamem"/>
+        <w:numPr>
+          <w:ilvl w:val="0"/>
+          <w:numId w:val="6"/>
+        </w:numPr>
+      </w:pPr>
+      <w:r>
+        <w:t>Vytvořena sada průměrných meziročních růstů jednotlivých potravin dle jejich kategorie a zvolena potravina s nejmenším p</w:t>
+      </w:r>
+      <w:r>
+        <w:t>r</w:t>
+      </w:r>
+      <w:r>
+        <w:t>ůměrným růstem.</w:t>
+      </w:r>
+    </w:p>
+    <w:p>
+      <w:pPr>
+        <w:pStyle w:val="Odstavecseseznamem"/>
+        <w:numPr>
+          <w:ilvl w:val="0"/>
+          <w:numId w:val="6"/>
+        </w:numPr>
+      </w:pPr>
+      <w:r>
+        <w:lastRenderedPageBreak/>
+        <w:t>Pro vyjádření meziročního období je zvolen vždy rok předešlý a následující pro všechny roky, za které jsou mzdy evidovány v obdržených datových sadách</w:t>
+      </w:r>
+      <w:r>
+        <w:t>,</w:t>
+      </w:r>
+      <w:r>
+        <w:t xml:space="preserve"> a to vždy v prvním kvartálu v příslušném roce.</w:t>
+      </w:r>
+    </w:p>
+    <w:p>
+      <w:pPr>
+        <w:pStyle w:val="Odstavecseseznamem"/>
+        <w:numPr>
+          <w:ilvl w:val="0"/>
+          <w:numId w:val="6"/>
+        </w:numPr>
+      </w:pPr>
+      <w:r>
+        <w:t xml:space="preserve">Pro zvolení způsobu meziročního období bylo postupováno dle metodiky českého statistického úřadu: </w:t>
+      </w:r>
+      <w:r>
+        <w:t>https://www.statistikaamy.cz/o-slozitem-jednoduse/klice-k-porovnani-mezirocni-mezictvrtletni-a-bazicke-indexy/</w:t>
+      </w:r>
+      <w:r>
+        <w:t xml:space="preserve"> </w:t>
+      </w:r>
+    </w:p>
+    <w:p>
+      <w:pPr>
+        <w:pStyle w:val="Odstavecseseznamem"/>
+        <w:ind w:left="1080"/>
+      </w:pPr>
+    </w:p>
+    <w:p>
+      <w:pPr>
+        <w:pStyle w:val="Odstavecseseznamem"/>
+        <w:numPr>
+          <w:ilvl w:val="0"/>
+          <w:numId w:val="5"/>
+        </w:numPr>
+        <w:shd w:val="clear" w:color="auto" w:fill="F8F8FA"/>
+        <w:spacing w:before="150" w:after="150" w:line="360" w:lineRule="atLeast"/>
+        <w:jc w:val="both"/>
+        <w:rPr>
+          <w:rFonts w:ascii="Barlow" w:eastAsia="Times New Roman" w:hAnsi="Barlow" w:cs="Times New Roman"/>
+          <w:color w:val="424242"/>
+          <w:spacing w:val="3"/>
+          <w:kern w:val="0"/>
+          <w:sz w:val="24"/>
+          <w:szCs w:val="24"/>
+          <w:lang w:eastAsia="cs-CZ"/>
+          <w14:ligatures w14:val="none"/>
+        </w:rPr>
+      </w:pPr>
+      <w:r>
+        <w:rPr>
+          <w:rFonts w:ascii="Barlow" w:eastAsia="Times New Roman" w:hAnsi="Barlow" w:cs="Times New Roman"/>
+          <w:color w:val="424242"/>
+          <w:spacing w:val="3"/>
+          <w:kern w:val="0"/>
+          <w:sz w:val="24"/>
+          <w:szCs w:val="24"/>
+          <w:lang w:eastAsia="cs-CZ"/>
+          <w14:ligatures w14:val="none"/>
+        </w:rPr>
+        <w:t>Existuje rok, ve kterém byl meziroční nárůst cen potravin výrazně vyšší než růst mezd (větší než 10 %)?</w:t>
+      </w:r>
+    </w:p>
+    <w:p>
+      <w:pPr>
+        <w:ind w:left="360"/>
+      </w:pPr>
+      <w:r>
+        <w:t>Řešeno prostřednictví</w:t>
+      </w:r>
+      <w:r>
+        <w:t>m</w:t>
+      </w:r>
+      <w:r>
+        <w:t xml:space="preserve"> scriptu viz: </w:t>
+      </w:r>
+      <w:r>
+        <w:t>VyzkumneOtazky-scriptySQL\Otazka4-RokKdyBylRustCenPotravinVyrazneVyssiNezRustMezd\</w:t>
+      </w:r>
+    </w:p>
+    <w:p>
+      <w:pPr>
+        <w:pStyle w:val="Odstavecseseznamem"/>
+        <w:numPr>
+          <w:ilvl w:val="0"/>
+          <w:numId w:val="6"/>
+        </w:numPr>
+      </w:pPr>
+      <w:r>
+        <w:t>Vytvořena datová sada, která obsahuje porovnání kupní síly obyvatel v jednotlivých odvětvích vůči jednotlivý</w:t>
+      </w:r>
+      <w:r>
+        <w:t>m</w:t>
+      </w:r>
+      <w:r>
+        <w:t xml:space="preserve"> cenám potravin (=kolik potravin v příslušné kategorii a ceny ve srovnatelném období si mohl koupit obyvatel v daném odvětví dle jeho průměrné mzdy.) a zvolené jsou roky, kdy procentuální rozdíl kupních sil meziročně byl větší než 10</w:t>
+      </w:r>
+      <w:r>
+        <w:rPr>
+          <w:lang w:val="en-US"/>
+        </w:rPr>
+        <w:t>%.</w:t>
+      </w:r>
+    </w:p>
+    <w:p>
+      <w:pPr>
+        <w:pStyle w:val="Odstavecseseznamem"/>
+        <w:numPr>
+          <w:ilvl w:val="0"/>
+          <w:numId w:val="6"/>
+        </w:numPr>
+      </w:pPr>
+      <w:r>
+        <w:t>Pro vyjádření meziročního období je zvolen vždy rok předešlý a následující pro všechny roky, za které jsou mzdy evidovány v obdržených datových sadách</w:t>
+      </w:r>
+      <w:r>
+        <w:t>,</w:t>
+      </w:r>
+      <w:r>
+        <w:t xml:space="preserve"> a to vždy v prvním kvartálu v příslušném roce.</w:t>
+      </w:r>
+    </w:p>
+    <w:p>
+      <w:pPr>
+        <w:pStyle w:val="Odstavecseseznamem"/>
+        <w:numPr>
+          <w:ilvl w:val="0"/>
+          <w:numId w:val="6"/>
+        </w:numPr>
+      </w:pPr>
+      <w:r>
+        <w:t xml:space="preserve">Pro zvolení způsobu meziročního období bylo postupováno dle metodiky českého statistického úřadu: </w:t>
+      </w:r>
+      <w:r>
+        <w:t>https://www.statistikaamy.cz/o-slozitem-jednoduse/klice-k-porovnani-mezirocni-mezictvrtletni-a-bazicke-indexy/</w:t>
+      </w:r>
+      <w:r>
+        <w:t xml:space="preserve"> </w:t>
+      </w:r>
+    </w:p>
+    <w:p>
+      <w:pPr>
+        <w:ind w:left="360"/>
+      </w:pPr>
+    </w:p>
+    <w:p>
+      <w:pPr>
+        <w:pStyle w:val="Odstavecseseznamem"/>
+        <w:numPr>
+          <w:ilvl w:val="0"/>
+          <w:numId w:val="5"/>
+        </w:numPr>
+        <w:shd w:val="clear" w:color="auto" w:fill="F8F8FA"/>
+        <w:spacing w:before="150" w:after="150" w:line="360" w:lineRule="atLeast"/>
+        <w:jc w:val="both"/>
+        <w:rPr>
+          <w:rFonts w:ascii="Barlow" w:eastAsia="Times New Roman" w:hAnsi="Barlow" w:cs="Times New Roman"/>
+          <w:color w:val="424242"/>
+          <w:spacing w:val="3"/>
+          <w:kern w:val="0"/>
+          <w:sz w:val="24"/>
+          <w:szCs w:val="24"/>
+          <w:lang w:eastAsia="cs-CZ"/>
+          <w14:ligatures w14:val="none"/>
+        </w:rPr>
+      </w:pPr>
+      <w:r>
+        <w:rPr>
+          <w:rFonts w:ascii="Barlow" w:eastAsia="Times New Roman" w:hAnsi="Barlow" w:cs="Times New Roman"/>
+          <w:color w:val="424242"/>
+          <w:spacing w:val="3"/>
+          <w:kern w:val="0"/>
+          <w:sz w:val="24"/>
+          <w:szCs w:val="24"/>
+          <w:lang w:eastAsia="cs-CZ"/>
+          <w14:ligatures w14:val="none"/>
+        </w:rPr>
+        <w:t>Má výška HDP vliv na změny ve mzdách a cenách potravin? Neboli, pokud HDP vzroste výrazněji v jednom roce, projeví se to na cenách potravin či mzdách ve stejném nebo nás</w:t>
+      </w:r>
+      <w:r>
+        <w:rPr>
+          <w:rFonts w:ascii="Barlow" w:eastAsia="Times New Roman" w:hAnsi="Barlow" w:cs="Times New Roman"/>
+          <w:color w:val="424242"/>
+          <w:spacing w:val="3"/>
+          <w:kern w:val="0"/>
+          <w:sz w:val="24"/>
+          <w:szCs w:val="24"/>
+          <w:lang w:eastAsia="cs-CZ"/>
+          <w14:ligatures w14:val="none"/>
+        </w:rPr>
+        <w:t>le</w:t>
+      </w:r>
+      <w:r>
+        <w:rPr>
+          <w:rFonts w:ascii="Barlow" w:eastAsia="Times New Roman" w:hAnsi="Barlow" w:cs="Times New Roman"/>
+          <w:color w:val="424242"/>
+          <w:spacing w:val="3"/>
+          <w:kern w:val="0"/>
+          <w:sz w:val="24"/>
+          <w:szCs w:val="24"/>
+          <w:lang w:eastAsia="cs-CZ"/>
+          <w14:ligatures w14:val="none"/>
+        </w:rPr>
+        <w:t>dujícím roce výraznějším růstem?</w:t>
+      </w:r>
+    </w:p>
+    <w:p>
+      <w:pPr>
+        <w:ind w:left="360"/>
+      </w:pPr>
+      <w:r>
+        <w:t xml:space="preserve">Řešeno prostřednictví scriptu viz: </w:t>
+      </w:r>
+      <w:r>
+        <w:t>VyzkumneOtazky-scriptySQL\Otazka5-MaVyskaHDPVlivNaZmenyVeMzdachaCenechPotravin\</w:t>
+      </w:r>
+      <w:r>
+        <w:t xml:space="preserve"> MaVyskaHDPVlivNaZmenyVCenachPotravin-script.sql</w:t>
+      </w:r>
+    </w:p>
+    <w:p>
+      <w:pPr>
+        <w:pStyle w:val="Odstavecseseznamem"/>
+        <w:numPr>
+          <w:ilvl w:val="0"/>
+          <w:numId w:val="6"/>
+        </w:numPr>
+      </w:pPr>
+      <w:r>
+        <w:t>Určeny společné roky pro ceny potravin a mezd a rok, ve kterém byl naměřen největší nárůst HDP.</w:t>
+      </w:r>
+    </w:p>
+    <w:p>
+      <w:pPr>
+        <w:pStyle w:val="Odstavecseseznamem"/>
+        <w:numPr>
+          <w:ilvl w:val="0"/>
+          <w:numId w:val="6"/>
+        </w:numPr>
+      </w:pPr>
+      <w:r>
+        <w:t xml:space="preserve">Určeny průměrné ceny potravin v roce (shlukem přes kvartály v roce). </w:t>
+      </w:r>
+    </w:p>
+    <w:p>
+      <w:pPr>
+        <w:pStyle w:val="Odstavecseseznamem"/>
+        <w:numPr>
+          <w:ilvl w:val="0"/>
+          <w:numId w:val="6"/>
+        </w:numPr>
+      </w:pPr>
+      <w:r>
+        <w:t xml:space="preserve">Vytvořena datová sada průměrných ročních růstů </w:t>
+      </w:r>
+      <w:r>
+        <w:t>cen potravin</w:t>
+      </w:r>
+      <w:r>
+        <w:t xml:space="preserve"> v roce viz výše s největším nárůstem HDP a </w:t>
+      </w:r>
+      <w:r>
+        <w:t>v následující</w:t>
+      </w:r>
+      <w:r>
+        <w:t>m</w:t>
+      </w:r>
+      <w:r>
+        <w:t xml:space="preserve"> roce a jejich porovnání.</w:t>
+      </w:r>
+      <w:r>
+        <w:t xml:space="preserve"> </w:t>
+      </w:r>
+    </w:p>
+    <w:p>
+      <w:pPr>
+        <w:pStyle w:val="Odstavecseseznamem"/>
+        <w:numPr>
+          <w:ilvl w:val="0"/>
+          <w:numId w:val="6"/>
+        </w:numPr>
+      </w:pPr>
+      <w:r>
+        <w:t>Pro vyjádření meziročního období je zvolen vždy rok předešlý a následující pro všechny roky, za které jsou mzdy evidovány v obdržených datových sadách.</w:t>
+      </w:r>
+    </w:p>
+    <w:p>
+      <w:pPr>
+        <w:pStyle w:val="Odstavecseseznamem"/>
+        <w:numPr>
+          <w:ilvl w:val="0"/>
+          <w:numId w:val="6"/>
+        </w:numPr>
+      </w:pPr>
+      <w:r>
+        <w:t xml:space="preserve">Pro zvolení způsobu meziročního období bylo postupováno dle metodiky českého statistického úřadu: </w:t>
+      </w:r>
+      <w:r>
+        <w:t>https://www.statistikaamy.cz/o-slozitem-jednoduse/klice-k-porovnani-mezirocni-mezictvrtletni-a-bazicke-indexy/</w:t>
+      </w:r>
+      <w:r>
+        <w:t xml:space="preserve"> </w:t>
+      </w:r>
+    </w:p>
+    <w:p>
+      <w:pPr>
+        <w:ind w:left="360"/>
+      </w:pPr>
+      <w:r>
+        <w:t>Řešeno prostřednictví</w:t>
+      </w:r>
+      <w:r>
+        <w:t>m</w:t>
+      </w:r>
+      <w:r>
+        <w:t xml:space="preserve"> scriptu viz: </w:t>
+      </w:r>
+      <w:r>
+        <w:t>VyzkumneOtazky-scriptySQL\Otazka5-MaVyskaHDPVlivNaZmenyVeMzdachaCenechPotravin\</w:t>
+      </w:r>
+      <w:r>
+        <w:t>MaVyskaHDPVlivNaZmenyVeMzdacha-script.sql</w:t>
+      </w:r>
+    </w:p>
+    <w:p>
+      <w:pPr>
+        <w:pStyle w:val="Odstavecseseznamem"/>
+        <w:numPr>
+          <w:ilvl w:val="0"/>
+          <w:numId w:val="6"/>
+        </w:numPr>
+      </w:pPr>
+      <w:r>
+        <w:lastRenderedPageBreak/>
+        <w:t xml:space="preserve">Určeny společné roky pro </w:t>
+      </w:r>
+      <w:r>
+        <w:t xml:space="preserve">průměrné </w:t>
+      </w:r>
+      <w:r>
+        <w:t>mzd</w:t>
+      </w:r>
+      <w:r>
+        <w:t>y</w:t>
+      </w:r>
+      <w:r>
+        <w:t xml:space="preserve"> a rok, ve kterém byl naměřen největší nárůst HDP.</w:t>
+      </w:r>
+    </w:p>
+    <w:p>
+      <w:pPr>
+        <w:pStyle w:val="Odstavecseseznamem"/>
+        <w:numPr>
+          <w:ilvl w:val="0"/>
+          <w:numId w:val="6"/>
+        </w:numPr>
+      </w:pPr>
+      <w:r>
+        <w:t>Určeny</w:t>
+      </w:r>
+      <w:r>
+        <w:t xml:space="preserve"> </w:t>
+      </w:r>
+      <w:r>
+        <w:t xml:space="preserve">průměrné mzdy v roce (shlukem přes kvartály v roce). </w:t>
+      </w:r>
+    </w:p>
+    <w:p>
+      <w:pPr>
+        <w:pStyle w:val="Odstavecseseznamem"/>
+        <w:numPr>
+          <w:ilvl w:val="0"/>
+          <w:numId w:val="6"/>
+        </w:numPr>
+      </w:pPr>
+      <w:r>
+        <w:t xml:space="preserve">Vytvořena datová sada průměrných ročních mezd v roce viz výše s největším nárůstem HDP a v následující, roce a jejich porovnání. </w:t>
+      </w:r>
+    </w:p>
+    <w:p>
+      <w:pPr>
+        <w:pStyle w:val="Odstavecseseznamem"/>
+        <w:numPr>
+          <w:ilvl w:val="0"/>
+          <w:numId w:val="6"/>
+        </w:numPr>
+      </w:pPr>
+      <w:r>
+        <w:t>Pro vyjádření meziročního období je zvolen vždy rok předešlý a následující pro všechny roky, za které jsou mzdy evidovány v obdržených datových.</w:t>
+      </w:r>
+    </w:p>
+    <w:p>
+      <w:pPr>
+        <w:pStyle w:val="Odstavecseseznamem"/>
+        <w:numPr>
+          <w:ilvl w:val="0"/>
+          <w:numId w:val="6"/>
+        </w:numPr>
+      </w:pPr>
+      <w:r>
+        <w:t xml:space="preserve">Pro zvolení způsobu meziročního období bylo postupováno dle metodiky českého statistického úřadu: </w:t>
+      </w:r>
+      <w:r>
+        <w:t>https://www.statistikaamy.cz/o-slozitem-jednoduse/klice-k-porovnani-mezirocni-mezictvrtletni-a-bazicke-indexy/</w:t>
+      </w:r>
+      <w:r>
+        <w:t xml:space="preserve"> </w:t>
+      </w:r>
+    </w:p>
+    <w:p>
+      <w:pPr>
+        <w:ind w:left="360"/>
+      </w:pPr>
+    </w:p>
+    <w:p>
+      <w:pPr>
+        <w:ind w:left="360"/>
+      </w:pPr>
+    </w:p>
+    <w:p/>
     <w:sectPr>
       <w:pgSz w:w="11906" w:h="16838"/>
       <w:pgMar w:top="1417" w:right="1417" w:bottom="1417" w:left="1417" w:header="708" w:footer="708" w:gutter="0"/>
@@ -1614,6 +2503,119 @@
 <file path=word/numbering.xml><?xml version="1.0" encoding="utf-8"?>
 <w:numbering xmlns:wpc="http://schemas.microsoft.com/office/word/2010/wordprocessingCanvas" xmlns:cx="http://schemas.microsoft.com/office/drawing/2014/chartex" xmlns:cx1="http://schemas.microsoft.com/office/drawing/2015/9/8/chartex" xmlns:cx2="http://schemas.microsoft.com/office/drawing/2015/10/21/chartex" xmlns:cx3="http://schemas.microsoft.com/office/drawing/2016/5/9/chartex" xmlns:cx4="http://schemas.microsoft.com/office/drawing/2016/5/10/chartex" xmlns:cx5="http://schemas.microsoft.com/office/drawing/2016/5/11/chartex" xmlns:cx6="http://schemas.microsoft.com/office/drawing/2016/5/12/chartex" xmlns:cx7="http://schemas.microsoft.com/office/drawing/2016/5/13/chartex" xmlns:cx8="http://schemas.microsoft.com/office/drawing/2016/5/14/chartex" xmlns:mc="http://schemas.openxmlformats.org/markup-compatibility/2006" xmlns:aink="http://schemas.microsoft.com/office/drawing/2016/ink" xmlns:am3d="http://schemas.microsoft.com/office/drawing/2017/model3d" xmlns:o="urn:schemas-microsoft-com:office:office" xmlns:oel="http://schemas.microsoft.com/office/2019/extlst" xmlns:r="http://schemas.openxmlformats.org/officeDocument/2006/relationships" xmlns:m="http://schemas.openxmlformats.org/officeDocument/2006/math" xmlns:v="urn:schemas-microsoft-com:vml" xmlns:wp14="http://schemas.microsoft.com/office/word/2010/wordprocessingDrawing" xmlns:wp="http://schemas.openxmlformats.org/drawingml/2006/wordprocessingDrawing" xmlns:w10="urn:schemas-microsoft-com:office:word" xmlns:w="http://schemas.openxmlformats.org/wordprocessingml/2006/main" xmlns:w14="http://schemas.microsoft.com/office/word/2010/wordml" xmlns:w15="http://schemas.microsoft.com/office/word/2012/wordml" xmlns:w16cex="http://schemas.microsoft.com/office/word/2018/wordml/cex" xmlns:w16cid="http://schemas.microsoft.com/office/word/2016/wordml/cid" xmlns:w16="http://schemas.microsoft.com/office/word/2018/wordml" xmlns:w16sdtdh="http://schemas.microsoft.com/office/word/2020/wordml/sdtdatahash" xmlns:w16se="http://schemas.microsoft.com/office/word/2015/wordml/symex" xmlns:wpg="http://schemas.microsoft.com/office/word/2010/wordprocessingGroup" xmlns:wpi="http://schemas.microsoft.com/office/word/2010/wordprocessingInk" xmlns:wne="http://schemas.microsoft.com/office/word/2006/wordml" xmlns:wps="http://schemas.microsoft.com/office/word/2010/wordprocessingShape" mc:Ignorable="w14 w15 w16se w16cid w16 w16cex w16sdtdh wp14">
   <w:abstractNum w:abstractNumId="0" w15:restartNumberingAfterBreak="0">
+    <w:nsid w:val="0A226E55"/>
+    <w:multiLevelType w:val="multilevel"/>
+    <w:tmpl w:val="B944ED5E"/>
+    <w:lvl w:ilvl="0">
+      <w:start w:val="1"/>
+      <w:numFmt w:val="decimal"/>
+      <w:lvlText w:val="%1."/>
+      <w:lvlJc w:val="left"/>
+      <w:pPr>
+        <w:tabs>
+          <w:tab w:val="num" w:pos="720"/>
+        </w:tabs>
+        <w:ind w:left="720" w:hanging="360"/>
+      </w:pPr>
+    </w:lvl>
+    <w:lvl w:ilvl="1" w:tentative="1">
+      <w:start w:val="1"/>
+      <w:numFmt w:val="decimal"/>
+      <w:lvlText w:val="%2."/>
+      <w:lvlJc w:val="left"/>
+      <w:pPr>
+        <w:tabs>
+          <w:tab w:val="num" w:pos="1440"/>
+        </w:tabs>
+        <w:ind w:left="1440" w:hanging="360"/>
+      </w:pPr>
+    </w:lvl>
+    <w:lvl w:ilvl="2" w:tentative="1">
+      <w:start w:val="1"/>
+      <w:numFmt w:val="decimal"/>
+      <w:lvlText w:val="%3."/>
+      <w:lvlJc w:val="left"/>
+      <w:pPr>
+        <w:tabs>
+          <w:tab w:val="num" w:pos="2160"/>
+        </w:tabs>
+        <w:ind w:left="2160" w:hanging="360"/>
+      </w:pPr>
+    </w:lvl>
+    <w:lvl w:ilvl="3" w:tentative="1">
+      <w:start w:val="1"/>
+      <w:numFmt w:val="decimal"/>
+      <w:lvlText w:val="%4."/>
+      <w:lvlJc w:val="left"/>
+      <w:pPr>
+        <w:tabs>
+          <w:tab w:val="num" w:pos="2880"/>
+        </w:tabs>
+        <w:ind w:left="2880" w:hanging="360"/>
+      </w:pPr>
+    </w:lvl>
+    <w:lvl w:ilvl="4" w:tentative="1">
+      <w:start w:val="1"/>
+      <w:numFmt w:val="decimal"/>
+      <w:lvlText w:val="%5."/>
+      <w:lvlJc w:val="left"/>
+      <w:pPr>
+        <w:tabs>
+          <w:tab w:val="num" w:pos="3600"/>
+        </w:tabs>
+        <w:ind w:left="3600" w:hanging="360"/>
+      </w:pPr>
+    </w:lvl>
+    <w:lvl w:ilvl="5" w:tentative="1">
+      <w:start w:val="1"/>
+      <w:numFmt w:val="decimal"/>
+      <w:lvlText w:val="%6."/>
+      <w:lvlJc w:val="left"/>
+      <w:pPr>
+        <w:tabs>
+          <w:tab w:val="num" w:pos="4320"/>
+        </w:tabs>
+        <w:ind w:left="4320" w:hanging="360"/>
+      </w:pPr>
+    </w:lvl>
+    <w:lvl w:ilvl="6" w:tentative="1">
+      <w:start w:val="1"/>
+      <w:numFmt w:val="decimal"/>
+      <w:lvlText w:val="%7."/>
+      <w:lvlJc w:val="left"/>
+      <w:pPr>
+        <w:tabs>
+          <w:tab w:val="num" w:pos="5040"/>
+        </w:tabs>
+        <w:ind w:left="5040" w:hanging="360"/>
+      </w:pPr>
+    </w:lvl>
+    <w:lvl w:ilvl="7" w:tentative="1">
+      <w:start w:val="1"/>
+      <w:numFmt w:val="decimal"/>
+      <w:lvlText w:val="%8."/>
+      <w:lvlJc w:val="left"/>
+      <w:pPr>
+        <w:tabs>
+          <w:tab w:val="num" w:pos="5760"/>
+        </w:tabs>
+        <w:ind w:left="5760" w:hanging="360"/>
+      </w:pPr>
+    </w:lvl>
+    <w:lvl w:ilvl="8" w:tentative="1">
+      <w:start w:val="1"/>
+      <w:numFmt w:val="decimal"/>
+      <w:lvlText w:val="%9."/>
+      <w:lvlJc w:val="left"/>
+      <w:pPr>
+        <w:tabs>
+          <w:tab w:val="num" w:pos="6480"/>
+        </w:tabs>
+        <w:ind w:left="6480" w:hanging="360"/>
+      </w:pPr>
+    </w:lvl>
+  </w:abstractNum>
+  <w:abstractNum w:abstractNumId="1" w15:restartNumberingAfterBreak="0">
     <w:nsid w:val="0AC0222D"/>
     <w:multiLevelType w:val="multilevel"/>
     <w:tmpl w:val="B944ED5E"/>
@@ -1726,7 +2728,7 @@
       </w:pPr>
     </w:lvl>
   </w:abstractNum>
-  <w:abstractNum w:abstractNumId="1" w15:restartNumberingAfterBreak="0">
+  <w:abstractNum w:abstractNumId="2" w15:restartNumberingAfterBreak="0">
     <w:nsid w:val="2675006A"/>
     <w:multiLevelType w:val="multilevel"/>
     <w:tmpl w:val="44B40B7C"/>
@@ -1839,7 +2841,120 @@
       </w:pPr>
     </w:lvl>
   </w:abstractNum>
-  <w:abstractNum w:abstractNumId="2" w15:restartNumberingAfterBreak="0">
+  <w:abstractNum w:abstractNumId="3" w15:restartNumberingAfterBreak="0">
+    <w:nsid w:val="406A54CD"/>
+    <w:multiLevelType w:val="hybridMultilevel"/>
+    <w:tmpl w:val="ED7A2074"/>
+    <w:lvl w:ilvl="0" w:tplc="04050001">
+      <w:start w:val="1"/>
+      <w:numFmt w:val="bullet"/>
+      <w:lvlText w:val=""/>
+      <w:lvlJc w:val="left"/>
+      <w:pPr>
+        <w:ind w:left="1080" w:hanging="360"/>
+      </w:pPr>
+      <w:rPr>
+        <w:rFonts w:ascii="Symbol" w:hAnsi="Symbol" w:hint="default"/>
+      </w:rPr>
+    </w:lvl>
+    <w:lvl w:ilvl="1" w:tplc="04050003" w:tentative="1">
+      <w:start w:val="1"/>
+      <w:numFmt w:val="bullet"/>
+      <w:lvlText w:val="o"/>
+      <w:lvlJc w:val="left"/>
+      <w:pPr>
+        <w:ind w:left="1800" w:hanging="360"/>
+      </w:pPr>
+      <w:rPr>
+        <w:rFonts w:ascii="Courier New" w:hAnsi="Courier New" w:cs="Courier New" w:hint="default"/>
+      </w:rPr>
+    </w:lvl>
+    <w:lvl w:ilvl="2" w:tplc="04050005" w:tentative="1">
+      <w:start w:val="1"/>
+      <w:numFmt w:val="bullet"/>
+      <w:lvlText w:val=""/>
+      <w:lvlJc w:val="left"/>
+      <w:pPr>
+        <w:ind w:left="2520" w:hanging="360"/>
+      </w:pPr>
+      <w:rPr>
+        <w:rFonts w:ascii="Wingdings" w:hAnsi="Wingdings" w:hint="default"/>
+      </w:rPr>
+    </w:lvl>
+    <w:lvl w:ilvl="3" w:tplc="04050001" w:tentative="1">
+      <w:start w:val="1"/>
+      <w:numFmt w:val="bullet"/>
+      <w:lvlText w:val=""/>
+      <w:lvlJc w:val="left"/>
+      <w:pPr>
+        <w:ind w:left="3240" w:hanging="360"/>
+      </w:pPr>
+      <w:rPr>
+        <w:rFonts w:ascii="Symbol" w:hAnsi="Symbol" w:hint="default"/>
+      </w:rPr>
+    </w:lvl>
+    <w:lvl w:ilvl="4" w:tplc="04050003" w:tentative="1">
+      <w:start w:val="1"/>
+      <w:numFmt w:val="bullet"/>
+      <w:lvlText w:val="o"/>
+      <w:lvlJc w:val="left"/>
+      <w:pPr>
+        <w:ind w:left="3960" w:hanging="360"/>
+      </w:pPr>
+      <w:rPr>
+        <w:rFonts w:ascii="Courier New" w:hAnsi="Courier New" w:cs="Courier New" w:hint="default"/>
+      </w:rPr>
+    </w:lvl>
+    <w:lvl w:ilvl="5" w:tplc="04050005" w:tentative="1">
+      <w:start w:val="1"/>
+      <w:numFmt w:val="bullet"/>
+      <w:lvlText w:val=""/>
+      <w:lvlJc w:val="left"/>
+      <w:pPr>
+        <w:ind w:left="4680" w:hanging="360"/>
+      </w:pPr>
+      <w:rPr>
+        <w:rFonts w:ascii="Wingdings" w:hAnsi="Wingdings" w:hint="default"/>
+      </w:rPr>
+    </w:lvl>
+    <w:lvl w:ilvl="6" w:tplc="04050001" w:tentative="1">
+      <w:start w:val="1"/>
+      <w:numFmt w:val="bullet"/>
+      <w:lvlText w:val=""/>
+      <w:lvlJc w:val="left"/>
+      <w:pPr>
+        <w:ind w:left="5400" w:hanging="360"/>
+      </w:pPr>
+      <w:rPr>
+        <w:rFonts w:ascii="Symbol" w:hAnsi="Symbol" w:hint="default"/>
+      </w:rPr>
+    </w:lvl>
+    <w:lvl w:ilvl="7" w:tplc="04050003" w:tentative="1">
+      <w:start w:val="1"/>
+      <w:numFmt w:val="bullet"/>
+      <w:lvlText w:val="o"/>
+      <w:lvlJc w:val="left"/>
+      <w:pPr>
+        <w:ind w:left="6120" w:hanging="360"/>
+      </w:pPr>
+      <w:rPr>
+        <w:rFonts w:ascii="Courier New" w:hAnsi="Courier New" w:cs="Courier New" w:hint="default"/>
+      </w:rPr>
+    </w:lvl>
+    <w:lvl w:ilvl="8" w:tplc="04050005" w:tentative="1">
+      <w:start w:val="1"/>
+      <w:numFmt w:val="bullet"/>
+      <w:lvlText w:val=""/>
+      <w:lvlJc w:val="left"/>
+      <w:pPr>
+        <w:ind w:left="6840" w:hanging="360"/>
+      </w:pPr>
+      <w:rPr>
+        <w:rFonts w:ascii="Wingdings" w:hAnsi="Wingdings" w:hint="default"/>
+      </w:rPr>
+    </w:lvl>
+  </w:abstractNum>
+  <w:abstractNum w:abstractNumId="4" w15:restartNumberingAfterBreak="0">
     <w:nsid w:val="40960018"/>
     <w:multiLevelType w:val="multilevel"/>
     <w:tmpl w:val="73FAAFD4"/>
@@ -1952,7 +3067,233 @@
       </w:pPr>
     </w:lvl>
   </w:abstractNum>
-  <w:abstractNum w:abstractNumId="3" w15:restartNumberingAfterBreak="0">
+  <w:abstractNum w:abstractNumId="5" w15:restartNumberingAfterBreak="0">
+    <w:nsid w:val="4CF51ED5"/>
+    <w:multiLevelType w:val="hybridMultilevel"/>
+    <w:tmpl w:val="20223BA0"/>
+    <w:lvl w:ilvl="0" w:tplc="04050001">
+      <w:start w:val="1"/>
+      <w:numFmt w:val="bullet"/>
+      <w:lvlText w:val=""/>
+      <w:lvlJc w:val="left"/>
+      <w:pPr>
+        <w:ind w:left="1434" w:hanging="360"/>
+      </w:pPr>
+      <w:rPr>
+        <w:rFonts w:ascii="Symbol" w:hAnsi="Symbol" w:hint="default"/>
+      </w:rPr>
+    </w:lvl>
+    <w:lvl w:ilvl="1" w:tplc="04050003" w:tentative="1">
+      <w:start w:val="1"/>
+      <w:numFmt w:val="bullet"/>
+      <w:lvlText w:val="o"/>
+      <w:lvlJc w:val="left"/>
+      <w:pPr>
+        <w:ind w:left="2154" w:hanging="360"/>
+      </w:pPr>
+      <w:rPr>
+        <w:rFonts w:ascii="Courier New" w:hAnsi="Courier New" w:cs="Courier New" w:hint="default"/>
+      </w:rPr>
+    </w:lvl>
+    <w:lvl w:ilvl="2" w:tplc="04050005" w:tentative="1">
+      <w:start w:val="1"/>
+      <w:numFmt w:val="bullet"/>
+      <w:lvlText w:val=""/>
+      <w:lvlJc w:val="left"/>
+      <w:pPr>
+        <w:ind w:left="2874" w:hanging="360"/>
+      </w:pPr>
+      <w:rPr>
+        <w:rFonts w:ascii="Wingdings" w:hAnsi="Wingdings" w:hint="default"/>
+      </w:rPr>
+    </w:lvl>
+    <w:lvl w:ilvl="3" w:tplc="04050001" w:tentative="1">
+      <w:start w:val="1"/>
+      <w:numFmt w:val="bullet"/>
+      <w:lvlText w:val=""/>
+      <w:lvlJc w:val="left"/>
+      <w:pPr>
+        <w:ind w:left="3594" w:hanging="360"/>
+      </w:pPr>
+      <w:rPr>
+        <w:rFonts w:ascii="Symbol" w:hAnsi="Symbol" w:hint="default"/>
+      </w:rPr>
+    </w:lvl>
+    <w:lvl w:ilvl="4" w:tplc="04050003" w:tentative="1">
+      <w:start w:val="1"/>
+      <w:numFmt w:val="bullet"/>
+      <w:lvlText w:val="o"/>
+      <w:lvlJc w:val="left"/>
+      <w:pPr>
+        <w:ind w:left="4314" w:hanging="360"/>
+      </w:pPr>
+      <w:rPr>
+        <w:rFonts w:ascii="Courier New" w:hAnsi="Courier New" w:cs="Courier New" w:hint="default"/>
+      </w:rPr>
+    </w:lvl>
+    <w:lvl w:ilvl="5" w:tplc="04050005" w:tentative="1">
+      <w:start w:val="1"/>
+      <w:numFmt w:val="bullet"/>
+      <w:lvlText w:val=""/>
+      <w:lvlJc w:val="left"/>
+      <w:pPr>
+        <w:ind w:left="5034" w:hanging="360"/>
+      </w:pPr>
+      <w:rPr>
+        <w:rFonts w:ascii="Wingdings" w:hAnsi="Wingdings" w:hint="default"/>
+      </w:rPr>
+    </w:lvl>
+    <w:lvl w:ilvl="6" w:tplc="04050001" w:tentative="1">
+      <w:start w:val="1"/>
+      <w:numFmt w:val="bullet"/>
+      <w:lvlText w:val=""/>
+      <w:lvlJc w:val="left"/>
+      <w:pPr>
+        <w:ind w:left="5754" w:hanging="360"/>
+      </w:pPr>
+      <w:rPr>
+        <w:rFonts w:ascii="Symbol" w:hAnsi="Symbol" w:hint="default"/>
+      </w:rPr>
+    </w:lvl>
+    <w:lvl w:ilvl="7" w:tplc="04050003" w:tentative="1">
+      <w:start w:val="1"/>
+      <w:numFmt w:val="bullet"/>
+      <w:lvlText w:val="o"/>
+      <w:lvlJc w:val="left"/>
+      <w:pPr>
+        <w:ind w:left="6474" w:hanging="360"/>
+      </w:pPr>
+      <w:rPr>
+        <w:rFonts w:ascii="Courier New" w:hAnsi="Courier New" w:cs="Courier New" w:hint="default"/>
+      </w:rPr>
+    </w:lvl>
+    <w:lvl w:ilvl="8" w:tplc="04050005" w:tentative="1">
+      <w:start w:val="1"/>
+      <w:numFmt w:val="bullet"/>
+      <w:lvlText w:val=""/>
+      <w:lvlJc w:val="left"/>
+      <w:pPr>
+        <w:ind w:left="7194" w:hanging="360"/>
+      </w:pPr>
+      <w:rPr>
+        <w:rFonts w:ascii="Wingdings" w:hAnsi="Wingdings" w:hint="default"/>
+      </w:rPr>
+    </w:lvl>
+  </w:abstractNum>
+  <w:abstractNum w:abstractNumId="6" w15:restartNumberingAfterBreak="0">
+    <w:nsid w:val="736E0B67"/>
+    <w:multiLevelType w:val="hybridMultilevel"/>
+    <w:tmpl w:val="560C7CE6"/>
+    <w:lvl w:ilvl="0" w:tplc="04050001">
+      <w:start w:val="1"/>
+      <w:numFmt w:val="bullet"/>
+      <w:lvlText w:val=""/>
+      <w:lvlJc w:val="left"/>
+      <w:pPr>
+        <w:ind w:left="1080" w:hanging="360"/>
+      </w:pPr>
+      <w:rPr>
+        <w:rFonts w:ascii="Symbol" w:hAnsi="Symbol" w:hint="default"/>
+      </w:rPr>
+    </w:lvl>
+    <w:lvl w:ilvl="1" w:tplc="04050003" w:tentative="1">
+      <w:start w:val="1"/>
+      <w:numFmt w:val="bullet"/>
+      <w:lvlText w:val="o"/>
+      <w:lvlJc w:val="left"/>
+      <w:pPr>
+        <w:ind w:left="1800" w:hanging="360"/>
+      </w:pPr>
+      <w:rPr>
+        <w:rFonts w:ascii="Courier New" w:hAnsi="Courier New" w:cs="Courier New" w:hint="default"/>
+      </w:rPr>
+    </w:lvl>
+    <w:lvl w:ilvl="2" w:tplc="04050005" w:tentative="1">
+      <w:start w:val="1"/>
+      <w:numFmt w:val="bullet"/>
+      <w:lvlText w:val=""/>
+      <w:lvlJc w:val="left"/>
+      <w:pPr>
+        <w:ind w:left="2520" w:hanging="360"/>
+      </w:pPr>
+      <w:rPr>
+        <w:rFonts w:ascii="Wingdings" w:hAnsi="Wingdings" w:hint="default"/>
+      </w:rPr>
+    </w:lvl>
+    <w:lvl w:ilvl="3" w:tplc="04050001" w:tentative="1">
+      <w:start w:val="1"/>
+      <w:numFmt w:val="bullet"/>
+      <w:lvlText w:val=""/>
+      <w:lvlJc w:val="left"/>
+      <w:pPr>
+        <w:ind w:left="3240" w:hanging="360"/>
+      </w:pPr>
+      <w:rPr>
+        <w:rFonts w:ascii="Symbol" w:hAnsi="Symbol" w:hint="default"/>
+      </w:rPr>
+    </w:lvl>
+    <w:lvl w:ilvl="4" w:tplc="04050003" w:tentative="1">
+      <w:start w:val="1"/>
+      <w:numFmt w:val="bullet"/>
+      <w:lvlText w:val="o"/>
+      <w:lvlJc w:val="left"/>
+      <w:pPr>
+        <w:ind w:left="3960" w:hanging="360"/>
+      </w:pPr>
+      <w:rPr>
+        <w:rFonts w:ascii="Courier New" w:hAnsi="Courier New" w:cs="Courier New" w:hint="default"/>
+      </w:rPr>
+    </w:lvl>
+    <w:lvl w:ilvl="5" w:tplc="04050005" w:tentative="1">
+      <w:start w:val="1"/>
+      <w:numFmt w:val="bullet"/>
+      <w:lvlText w:val=""/>
+      <w:lvlJc w:val="left"/>
+      <w:pPr>
+        <w:ind w:left="4680" w:hanging="360"/>
+      </w:pPr>
+      <w:rPr>
+        <w:rFonts w:ascii="Wingdings" w:hAnsi="Wingdings" w:hint="default"/>
+      </w:rPr>
+    </w:lvl>
+    <w:lvl w:ilvl="6" w:tplc="04050001" w:tentative="1">
+      <w:start w:val="1"/>
+      <w:numFmt w:val="bullet"/>
+      <w:lvlText w:val=""/>
+      <w:lvlJc w:val="left"/>
+      <w:pPr>
+        <w:ind w:left="5400" w:hanging="360"/>
+      </w:pPr>
+      <w:rPr>
+        <w:rFonts w:ascii="Symbol" w:hAnsi="Symbol" w:hint="default"/>
+      </w:rPr>
+    </w:lvl>
+    <w:lvl w:ilvl="7" w:tplc="04050003" w:tentative="1">
+      <w:start w:val="1"/>
+      <w:numFmt w:val="bullet"/>
+      <w:lvlText w:val="o"/>
+      <w:lvlJc w:val="left"/>
+      <w:pPr>
+        <w:ind w:left="6120" w:hanging="360"/>
+      </w:pPr>
+      <w:rPr>
+        <w:rFonts w:ascii="Courier New" w:hAnsi="Courier New" w:cs="Courier New" w:hint="default"/>
+      </w:rPr>
+    </w:lvl>
+    <w:lvl w:ilvl="8" w:tplc="04050005" w:tentative="1">
+      <w:start w:val="1"/>
+      <w:numFmt w:val="bullet"/>
+      <w:lvlText w:val=""/>
+      <w:lvlJc w:val="left"/>
+      <w:pPr>
+        <w:ind w:left="6840" w:hanging="360"/>
+      </w:pPr>
+      <w:rPr>
+        <w:rFonts w:ascii="Wingdings" w:hAnsi="Wingdings" w:hint="default"/>
+      </w:rPr>
+    </w:lvl>
+  </w:abstractNum>
+  <w:abstractNum w:abstractNumId="7" w15:restartNumberingAfterBreak="0">
     <w:nsid w:val="74AA6980"/>
     <w:multiLevelType w:val="multilevel"/>
     <w:tmpl w:val="DE2CF6EE"/>
@@ -2065,16 +3406,28 @@
     </w:lvl>
   </w:abstractNum>
   <w:num w:numId="1" w16cid:durableId="725564548">
+    <w:abstractNumId w:val="4"/>
+  </w:num>
+  <w:num w:numId="2" w16cid:durableId="1574118737">
     <w:abstractNumId w:val="2"/>
   </w:num>
-  <w:num w:numId="2" w16cid:durableId="1574118737">
+  <w:num w:numId="3" w16cid:durableId="1295677718">
+    <w:abstractNumId w:val="7"/>
+  </w:num>
+  <w:num w:numId="4" w16cid:durableId="262030619">
     <w:abstractNumId w:val="1"/>
   </w:num>
-  <w:num w:numId="3" w16cid:durableId="1295677718">
+  <w:num w:numId="5" w16cid:durableId="2118980030">
+    <w:abstractNumId w:val="0"/>
+  </w:num>
+  <w:num w:numId="6" w16cid:durableId="33773398">
     <w:abstractNumId w:val="3"/>
   </w:num>
-  <w:num w:numId="4" w16cid:durableId="262030619">
-    <w:abstractNumId w:val="0"/>
+  <w:num w:numId="7" w16cid:durableId="1203597317">
+    <w:abstractNumId w:val="5"/>
+  </w:num>
+  <w:num w:numId="8" w16cid:durableId="1110509837">
+    <w:abstractNumId w:val="6"/>
   </w:num>
 </w:numbering>
 </file>
@@ -2502,6 +3855,28 @@
       <w14:ligatures w14:val="none"/>
     </w:rPr>
   </w:style>
+  <w:style w:type="paragraph" w:styleId="Nadpis3">
+    <w:name w:val="heading 3"/>
+    <w:basedOn w:val="Normln"/>
+    <w:next w:val="Normln"/>
+    <w:link w:val="Nadpis3Char"/>
+    <w:uiPriority w:val="9"/>
+    <w:unhideWhenUsed/>
+    <w:qFormat/>
+    <w:rsid w:val="00681CA6"/>
+    <w:pPr>
+      <w:keepNext/>
+      <w:keepLines/>
+      <w:spacing w:before="40" w:after="0"/>
+      <w:outlineLvl w:val="2"/>
+    </w:pPr>
+    <w:rPr>
+      <w:rFonts w:asciiTheme="majorHAnsi" w:eastAsiaTheme="majorEastAsia" w:hAnsiTheme="majorHAnsi" w:cstheme="majorBidi"/>
+      <w:color w:val="1F3763" w:themeColor="accent1" w:themeShade="7F"/>
+      <w:sz w:val="24"/>
+      <w:szCs w:val="24"/>
+    </w:rPr>
+  </w:style>
   <w:style w:type="paragraph" w:styleId="Nadpis4">
     <w:name w:val="heading 4"/>
     <w:basedOn w:val="Normln"/>
@@ -2660,6 +4035,19 @@
     <w:rPr>
       <w:color w:val="605E5C"/>
       <w:shd w:val="clear" w:color="auto" w:fill="E1DFDD"/>
+    </w:rPr>
+  </w:style>
+  <w:style w:type="character" w:customStyle="1" w:styleId="Nadpis3Char">
+    <w:name w:val="Nadpis 3 Char"/>
+    <w:basedOn w:val="Standardnpsmoodstavce"/>
+    <w:link w:val="Nadpis3"/>
+    <w:uiPriority w:val="9"/>
+    <w:rsid w:val="00681CA6"/>
+    <w:rPr>
+      <w:rFonts w:asciiTheme="majorHAnsi" w:eastAsiaTheme="majorEastAsia" w:hAnsiTheme="majorHAnsi" w:cstheme="majorBidi"/>
+      <w:color w:val="1F3763" w:themeColor="accent1" w:themeShade="7F"/>
+      <w:sz w:val="24"/>
+      <w:szCs w:val="24"/>
     </w:rPr>
   </w:style>
 </w:styles>

</xml_diff>

<commit_message>
Aktualizace průvodní dokumentace. Bližší interpretace sql scriptů - odpovědí na výzkumné otázky.
</commit_message>
<xml_diff>
--- a/Dokumentace/PruvodniDokumentace.docx
+++ b/Dokumentace/PruvodniDokumentace.docx
@@ -1843,6 +1843,213 @@
     </w:p>
     <w:p>
       <w:pPr>
+        <w:rPr>
+          <w:b/>
+          <w:bCs/>
+        </w:rPr>
+      </w:pPr>
+      <w:r>
+        <w:tab/>
+      </w:r>
+      <w:r>
+        <w:rPr>
+          <w:b/>
+          <w:bCs/>
+        </w:rPr>
+        <w:t xml:space="preserve">Odpověď: </w:t>
+      </w:r>
+      <w:r>
+        <w:rPr>
+          <w:b/>
+          <w:bCs/>
+        </w:rPr>
+        <w:t xml:space="preserve">V některých odvětvích </w:t>
+      </w:r>
+      <w:r>
+        <w:rPr>
+          <w:b/>
+          <w:bCs/>
+        </w:rPr>
+        <w:t xml:space="preserve">mzdy </w:t>
+      </w:r>
+      <w:r>
+        <w:rPr>
+          <w:b/>
+          <w:bCs/>
+        </w:rPr>
+        <w:t xml:space="preserve">klesají a výsledek SQL </w:t>
+      </w:r>
+      <w:r>
+        <w:rPr>
+          <w:b/>
+          <w:bCs/>
+        </w:rPr>
+        <w:t xml:space="preserve">scriptu </w:t>
+      </w:r>
+      <w:r>
+        <w:rPr>
+          <w:b/>
+          <w:bCs/>
+        </w:rPr>
+        <w:t>zobrazuje ve kterých</w:t>
+      </w:r>
+      <w:r>
+        <w:rPr>
+          <w:b/>
+          <w:bCs/>
+        </w:rPr>
+        <w:t xml:space="preserve"> </w:t>
+      </w:r>
+      <w:r>
+        <w:rPr>
+          <w:b/>
+          <w:bCs/>
+        </w:rPr>
+        <w:tab/>
+      </w:r>
+      <w:r>
+        <w:rPr>
+          <w:b/>
+          <w:bCs/>
+        </w:rPr>
+        <w:t>všech odvětvích</w:t>
+      </w:r>
+      <w:r>
+        <w:rPr>
+          <w:b/>
+          <w:bCs/>
+        </w:rPr>
+        <w:t xml:space="preserve"> (industry)</w:t>
+      </w:r>
+      <w:r>
+        <w:rPr>
+          <w:b/>
+          <w:bCs/>
+        </w:rPr>
+        <w:t xml:space="preserve"> </w:t>
+      </w:r>
+      <w:r>
+        <w:rPr>
+          <w:b/>
+          <w:bCs/>
+        </w:rPr>
+        <w:t xml:space="preserve">mzdy </w:t>
+      </w:r>
+      <w:r>
+        <w:rPr>
+          <w:b/>
+          <w:bCs/>
+        </w:rPr>
+        <w:t>klesají</w:t>
+      </w:r>
+      <w:r>
+        <w:rPr>
+          <w:b/>
+          <w:bCs/>
+        </w:rPr>
+        <w:t xml:space="preserve"> (average_wages_growth)</w:t>
+      </w:r>
+      <w:r>
+        <w:rPr>
+          <w:b/>
+          <w:bCs/>
+        </w:rPr>
+        <w:t xml:space="preserve"> </w:t>
+      </w:r>
+      <w:r>
+        <w:rPr>
+          <w:b/>
+          <w:bCs/>
+        </w:rPr>
+        <w:t xml:space="preserve">a v jakém meziročním </w:t>
+      </w:r>
+      <w:r>
+        <w:rPr>
+          <w:b/>
+          <w:bCs/>
+        </w:rPr>
+        <w:tab/>
+      </w:r>
+      <w:r>
+        <w:rPr>
+          <w:b/>
+          <w:bCs/>
+        </w:rPr>
+        <w:t>období</w:t>
+      </w:r>
+      <w:r>
+        <w:rPr>
+          <w:b/>
+          <w:bCs/>
+        </w:rPr>
+        <w:t>(year_prev a year)</w:t>
+      </w:r>
+      <w:r>
+        <w:rPr>
+          <w:b/>
+          <w:bCs/>
+        </w:rPr>
+        <w:t xml:space="preserve"> </w:t>
+      </w:r>
+      <w:r>
+        <w:rPr>
+          <w:b/>
+          <w:bCs/>
+        </w:rPr>
+        <w:t xml:space="preserve"> a to </w:t>
+      </w:r>
+      <w:r>
+        <w:rPr>
+          <w:b/>
+          <w:bCs/>
+        </w:rPr>
+        <w:t>v případě přepočteného nebo fyzického typu</w:t>
+      </w:r>
+      <w:r>
+        <w:rPr>
+          <w:b/>
+          <w:bCs/>
+        </w:rPr>
+        <w:t xml:space="preserve"> </w:t>
+      </w:r>
+      <w:r>
+        <w:rPr>
+          <w:b/>
+          <w:bCs/>
+        </w:rPr>
+        <w:tab/>
+      </w:r>
+      <w:r>
+        <w:rPr>
+          <w:b/>
+          <w:bCs/>
+        </w:rPr>
+        <w:t>(calculation_type)</w:t>
+      </w:r>
+      <w:r>
+        <w:rPr>
+          <w:b/>
+          <w:bCs/>
+        </w:rPr>
+        <w:t xml:space="preserve"> výpočtu mezd</w:t>
+      </w:r>
+      <w:r>
+        <w:rPr>
+          <w:b/>
+          <w:bCs/>
+        </w:rPr>
+        <w:t>.</w:t>
+      </w:r>
+      <w:r>
+        <w:rPr>
+          <w:b/>
+          <w:bCs/>
+        </w:rPr>
+        <w:t xml:space="preserve"> </w:t>
+      </w:r>
+    </w:p>
+    <w:p>
+      <w:pPr>
         <w:ind w:left="360"/>
       </w:pPr>
     </w:p>
@@ -1972,13 +2179,158 @@
       <w:r>
         <w:t xml:space="preserve">Pro zvolení způsobu meziročního období bylo postupováno dle metodiky českého statistického úřadu: </w:t>
       </w:r>
-      <w:r>
-        <w:t>https://www.statistikaamy.cz/o-slozitem-jednoduse/klice-k-porovnani-mezirocni-mezictvrtletni-a-bazicke-indexy/</w:t>
-      </w:r>
+      <w:hyperlink r:id="rId6" w:history="1">
+        <w:r>
+          <w:rPr>
+            <w:rStyle w:val="Hypertextovodkaz"/>
+          </w:rPr>
+          <w:t>https://www.statistikaamy.cz/o-slozitem-jednoduse/klice-k-porovnani-mezirocni-mezictvrtletni-a-bazicke-indexy/</w:t>
+        </w:r>
+      </w:hyperlink>
       <w:r>
         <w:t xml:space="preserve"> </w:t>
       </w:r>
     </w:p>
+    <w:p>
+      <w:pPr>
+        <w:pStyle w:val="Odstavecseseznamem"/>
+        <w:ind w:left="1080"/>
+      </w:pPr>
+    </w:p>
+    <w:p>
+      <w:pPr>
+        <w:pStyle w:val="Odstavecseseznamem"/>
+        <w:ind w:left="1080"/>
+      </w:pPr>
+      <w:r>
+        <w:rPr>
+          <w:b/>
+          <w:bCs/>
+        </w:rPr>
+        <w:t xml:space="preserve">Odpověď: </w:t>
+      </w:r>
+      <w:r>
+        <w:rPr>
+          <w:b/>
+          <w:bCs/>
+        </w:rPr>
+        <w:t>V</w:t>
+      </w:r>
+      <w:r>
+        <w:rPr>
+          <w:b/>
+          <w:bCs/>
+        </w:rPr>
+        <w:t xml:space="preserve">ýsledek SQL scriptu zobrazuje ve kterých </w:t>
+      </w:r>
+      <w:r>
+        <w:rPr>
+          <w:b/>
+          <w:bCs/>
+        </w:rPr>
+        <w:t xml:space="preserve">odvětvích </w:t>
+      </w:r>
+      <w:r>
+        <w:rPr>
+          <w:b/>
+          <w:bCs/>
+        </w:rPr>
+        <w:t>(industry)</w:t>
+      </w:r>
+      <w:r>
+        <w:rPr>
+          <w:b/>
+          <w:bCs/>
+        </w:rPr>
+        <w:t xml:space="preserve"> jaké množství  potraviny (foof_category je Mléko plnotučné … nebo chléb konzumní …) lze zakoupit za první období </w:t>
+      </w:r>
+      <w:r>
+        <w:rPr>
+          <w:b/>
+          <w:bCs/>
+          <w:lang w:val="en-US"/>
+        </w:rPr>
+        <w:t>(</w:t>
+      </w:r>
+      <w:r>
+        <w:rPr>
+          <w:b/>
+          <w:bCs/>
+          <w:lang w:val="en-US"/>
+        </w:rPr>
+        <w:t>amount_of_food_per_av_wages_m</w:t>
+      </w:r>
+      <w:r>
+        <w:rPr>
+          <w:b/>
+          <w:bCs/>
+          <w:lang w:val="en-US"/>
+        </w:rPr>
+        <w:t>in</w:t>
+      </w:r>
+      <w:r>
+        <w:rPr>
+          <w:b/>
+          <w:bCs/>
+          <w:lang w:val="en-US"/>
+        </w:rPr>
+        <w:t>_period</w:t>
+      </w:r>
+      <w:r>
+        <w:rPr>
+          <w:b/>
+          <w:bCs/>
+          <w:lang w:val="en-US"/>
+        </w:rPr>
+        <w:t>) a jak</w:t>
+      </w:r>
+      <w:r>
+        <w:rPr>
+          <w:b/>
+          <w:bCs/>
+        </w:rPr>
+        <w:t>é množství za poslední srovnatelné období (</w:t>
+      </w:r>
+      <w:r>
+        <w:rPr>
+          <w:b/>
+          <w:bCs/>
+          <w:lang w:val="en-US"/>
+        </w:rPr>
+        <w:t>amount_of_food_per_av_wages_m</w:t>
+      </w:r>
+      <w:r>
+        <w:rPr>
+          <w:b/>
+          <w:bCs/>
+          <w:lang w:val="en-US"/>
+        </w:rPr>
+        <w:t>ax</w:t>
+      </w:r>
+      <w:r>
+        <w:rPr>
+          <w:b/>
+          <w:bCs/>
+          <w:lang w:val="en-US"/>
+        </w:rPr>
+        <w:t>_period</w:t>
+      </w:r>
+      <w:r>
+        <w:rPr>
+          <w:b/>
+          <w:bCs/>
+        </w:rPr>
+        <w:t xml:space="preserve">). </w:t>
+      </w:r>
+      <w:r>
+        <w:rPr>
+          <w:b/>
+          <w:bCs/>
+        </w:rPr>
+        <w:t>Je to seřazeno sestupně podle největšího množství po nejmenší v příslušném odvětví.</w:t>
+      </w:r>
+    </w:p>
+    <w:p/>
     <w:p>
       <w:pPr>
         <w:pStyle w:val="Odstavecseseznamem"/>
@@ -2064,7 +2416,6 @@
         </w:numPr>
       </w:pPr>
       <w:r>
-        <w:lastRenderedPageBreak/>
         <w:t>Pro vyjádření meziročního období je zvolen vždy rok předešlý a následující pro všechny roky, za které jsou mzdy evidovány v obdržených datových sadách</w:t>
       </w:r>
       <w:r>
@@ -2089,6 +2440,42 @@
         <w:t>https://www.statistikaamy.cz/o-slozitem-jednoduse/klice-k-porovnani-mezirocni-mezictvrtletni-a-bazicke-indexy/</w:t>
       </w:r>
       <w:r>
+        <w:t xml:space="preserve"> </w:t>
+      </w:r>
+    </w:p>
+    <w:p>
+      <w:pPr>
+        <w:rPr>
+          <w:b/>
+          <w:bCs/>
+        </w:rPr>
+      </w:pPr>
+      <w:r>
+        <w:rPr>
+          <w:b/>
+          <w:bCs/>
+        </w:rPr>
+        <w:t>Odpověď:</w:t>
+      </w:r>
+      <w:r>
+        <w:rPr>
+          <w:b/>
+          <w:bCs/>
+        </w:rPr>
+        <w:t xml:space="preserve"> </w:t>
+      </w:r>
+      <w:r>
+        <w:rPr>
+          <w:b/>
+          <w:bCs/>
+        </w:rPr>
+        <w:t>Šunkový salám.</w:t>
+      </w:r>
+      <w:r>
+        <w:rPr>
+          <w:b/>
+          <w:bCs/>
+        </w:rPr>
         <w:t xml:space="preserve"> </w:t>
       </w:r>
     </w:p>
@@ -2212,6 +2599,35 @@
     </w:p>
     <w:p>
       <w:pPr>
+        <w:rPr>
+          <w:b/>
+          <w:bCs/>
+        </w:rPr>
+      </w:pPr>
+      <w:r>
+        <w:rPr>
+          <w:b/>
+          <w:bCs/>
+        </w:rPr>
+        <w:t xml:space="preserve">Odpověď: Ano, šlo o roky: </w:t>
+      </w:r>
+      <w:r>
+        <w:rPr>
+          <w:b/>
+          <w:bCs/>
+        </w:rPr>
+        <w:t>2006, 2007, 2008, 2013,2016,2017</w:t>
+      </w:r>
+      <w:r>
+        <w:rPr>
+          <w:b/>
+          <w:bCs/>
+        </w:rPr>
+        <w:t>.</w:t>
+      </w:r>
+    </w:p>
+    <w:p>
+      <w:pPr>
         <w:ind w:left="360"/>
       </w:pPr>
     </w:p>
@@ -2299,6 +2715,7 @@
         </w:numPr>
       </w:pPr>
       <w:r>
+        <w:lastRenderedPageBreak/>
         <w:t>Určeny společné roky pro ceny potravin a mezd a rok, ve kterém byl naměřen největší nárůst HDP.</w:t>
       </w:r>
     </w:p>
@@ -2367,12 +2784,14 @@
       <w:r>
         <w:t xml:space="preserve">Pro zvolení způsobu meziročního období bylo postupováno dle metodiky českého statistického úřadu: </w:t>
       </w:r>
-      <w:r>
-        <w:t>https://www.statistikaamy.cz/o-slozitem-jednoduse/klice-k-porovnani-mezirocni-mezictvrtletni-a-bazicke-indexy/</w:t>
-      </w:r>
-      <w:r>
-        <w:t xml:space="preserve"> </w:t>
-      </w:r>
+      <w:hyperlink r:id="rId7" w:history="1">
+        <w:r>
+          <w:rPr>
+            <w:rStyle w:val="Hypertextovodkaz"/>
+          </w:rPr>
+          <w:t>https://www.statistikaamy.cz/o-slozitem-jednoduse/klice-k-porovnani-mezirocni-mezictvrtletni-a-bazicke-indexy/</w:t>
+        </w:r>
+      </w:hyperlink>
     </w:p>
     <w:p>
       <w:pPr>
@@ -2403,7 +2822,6 @@
         </w:numPr>
       </w:pPr>
       <w:r>
-        <w:lastRenderedPageBreak/>
         <w:t xml:space="preserve">Určeny společné roky pro </w:t>
       </w:r>
       <w:r>
@@ -2477,6 +2895,74 @@
       </w:r>
       <w:r>
         <w:t xml:space="preserve"> </w:t>
+      </w:r>
+    </w:p>
+    <w:p>
+      <w:pPr>
+        <w:ind w:left="360"/>
+      </w:pPr>
+      <w:r>
+        <w:rPr>
+          <w:b/>
+          <w:bCs/>
+        </w:rPr>
+        <w:t>Odpověď:</w:t>
+      </w:r>
+      <w:r>
+        <w:t xml:space="preserve"> Podrobné informace uvádí script ve sloupci price_growth v případě ceny potravin a average_wages_growth v případě mezd. </w:t>
+      </w:r>
+    </w:p>
+    <w:p>
+      <w:pPr>
+        <w:ind w:left="360"/>
+        <w:rPr>
+          <w:b/>
+          <w:bCs/>
+        </w:rPr>
+      </w:pPr>
+      <w:r>
+        <w:rPr>
+          <w:b/>
+          <w:bCs/>
+        </w:rPr>
+        <w:t>U cen potravin</w:t>
+      </w:r>
+      <w:r>
+        <w:rPr>
+          <w:b/>
+          <w:bCs/>
+        </w:rPr>
+        <w:t xml:space="preserve"> je to různé, u některých </w:t>
+      </w:r>
+      <w:r>
+        <w:rPr>
+          <w:b/>
+          <w:bCs/>
+        </w:rPr>
+        <w:t xml:space="preserve">lze </w:t>
+      </w:r>
+      <w:r>
+        <w:rPr>
+          <w:b/>
+          <w:bCs/>
+        </w:rPr>
+        <w:t xml:space="preserve">vysledovat v roce nárůstu HDP spíše pokles cen potravin a následný rok jejich nárůst, některé klesají v obou letech a některé v obou letech rostou. </w:t>
+      </w:r>
+    </w:p>
+    <w:p>
+      <w:pPr>
+        <w:ind w:left="360"/>
+        <w:rPr>
+          <w:b/>
+          <w:bCs/>
+        </w:rPr>
+      </w:pPr>
+      <w:r>
+        <w:rPr>
+          <w:b/>
+          <w:bCs/>
+        </w:rPr>
+        <w:t xml:space="preserve">U mezd jde o většinový nárůst v obou letech až na odvětví Peněžnictví a pojišťovnictví (kde pokles růstu HDP je v roce nárůstu HDP a v následném není kompenzován, nárůst je nižší než pokles.) </w:t>
       </w:r>
     </w:p>
     <w:p>

</xml_diff>

<commit_message>
Pruvodni dokumentace - drobna aktualizace textu odpovedi na vyzkumne otazky.
</commit_message>
<xml_diff>
--- a/Dokumentace/PruvodniDokumentace.docx
+++ b/Dokumentace/PruvodniDokumentace.docx
@@ -2292,43 +2292,25 @@
         <w:t>p</w:t>
       </w:r>
       <w:r>
-        <w:t>eněžnictví a</w:t>
+        <w:t>eněžnictví a pojišťovnictví</w:t>
+      </w:r>
+      <w:r>
+        <w:t>;</w:t>
       </w:r>
       <w:r>
         <w:t xml:space="preserve"> </w:t>
       </w:r>
       <w:r>
-        <w:t>pojišťovnictví</w:t>
-      </w:r>
-      <w:r>
-        <w:t>;</w:t>
-      </w:r>
-      <w:r>
-        <w:t xml:space="preserve"> </w:t>
-      </w:r>
-      <w:r>
         <w:t>o</w:t>
       </w:r>
       <w:r>
-        <w:t>statní</w:t>
-      </w:r>
-      <w:r>
-        <w:t xml:space="preserve"> </w:t>
-      </w:r>
-      <w:r>
-        <w:t>činnosti</w:t>
-      </w:r>
-      <w:r>
-        <w:t xml:space="preserve"> a </w:t>
+        <w:t xml:space="preserve">statní činnosti a </w:t>
       </w:r>
       <w:r>
         <w:t>č</w:t>
       </w:r>
       <w:r>
-        <w:t>innosti v oblasti nemovitostí</w:t>
-      </w:r>
-      <w:r>
-        <w:t xml:space="preserve">. </w:t>
+        <w:t xml:space="preserve">innosti v oblasti nemovitostí. </w:t>
       </w:r>
     </w:p>
     <w:p>
@@ -2380,14 +2362,7 @@
           <w:b/>
           <w:bCs/>
         </w:rPr>
-        <w:t>ěžba a dobývání</w:t>
-      </w:r>
-      <w:r>
-        <w:rPr>
-          <w:b/>
-          <w:bCs/>
-        </w:rPr>
-        <w:t xml:space="preserve">. </w:t>
+        <w:t xml:space="preserve">ěžba a dobývání. </w:t>
       </w:r>
       <w:r>
         <w:t xml:space="preserve">Naproti tomu v </w:t>
@@ -2400,20 +2375,11 @@
         <w:t>v</w:t>
       </w:r>
       <w:r>
-        <w:t>elkoobchod a maloobchod; opravy a údržba motorových vozidel</w:t>
-      </w:r>
-      <w:r>
-        <w:t xml:space="preserve"> byl pokles </w:t>
+        <w:t xml:space="preserve">elkoobchod a maloobchod; opravy a údržba motorových vozidel byl pokles </w:t>
       </w:r>
       <w:r>
         <w:tab/>
-        <w:t xml:space="preserve">zanedbatelný a to </w:t>
-      </w:r>
-      <w:r>
-        <w:t>0.04</w:t>
-      </w:r>
-      <w:r>
-        <w:t xml:space="preserve">%. </w:t>
+        <w:t xml:space="preserve">zanedbatelný a to 0.04%. </w:t>
       </w:r>
     </w:p>
     <w:p/>
@@ -2432,14 +2398,91 @@
           <w:b/>
           <w:bCs/>
         </w:rPr>
-        <w:t xml:space="preserve">V meziročním porovnání </w:t>
-      </w:r>
-      <w:r>
-        <w:rPr>
-          <w:b/>
-          <w:bCs/>
-        </w:rPr>
-        <w:t>2009–2010</w:t>
+        <w:t xml:space="preserve">V meziročním porovnání 2009–2010 k prvnímu kvartálu </w:t>
+      </w:r>
+      <w:r>
+        <w:t xml:space="preserve">byl pokles v rozmezí </w:t>
+      </w:r>
+      <w:r>
+        <w:rPr>
+          <w:b/>
+          <w:bCs/>
+        </w:rPr>
+        <w:t>0,25 % - 0,5 %</w:t>
+      </w:r>
+      <w:r>
+        <w:t xml:space="preserve"> </w:t>
+      </w:r>
+      <w:r>
+        <w:tab/>
+        <w:t xml:space="preserve">v odvětvích: informační a komunikační činnosti; peněžnictví a pojišťovnictví; </w:t>
+      </w:r>
+      <w:proofErr w:type="spellStart"/>
+      <w:r>
+        <w:t>stavebnicví</w:t>
+      </w:r>
+      <w:proofErr w:type="spellEnd"/>
+      <w:r>
+        <w:t xml:space="preserve">. </w:t>
+      </w:r>
+      <w:r>
+        <w:rPr>
+          <w:b/>
+          <w:bCs/>
+        </w:rPr>
+        <w:tab/>
+        <w:t>Nejvýraznější pokles a to 7,9 % nastal v odvětví profesní, vědecké a technické činnosti.</w:t>
+      </w:r>
+    </w:p>
+    <w:p>
+      <w:pPr>
+        <w:rPr>
+          <w:b/>
+          <w:bCs/>
+        </w:rPr>
+      </w:pPr>
+    </w:p>
+    <w:p>
+      <w:pPr>
+        <w:rPr>
+          <w:b/>
+          <w:bCs/>
+        </w:rPr>
+      </w:pPr>
+      <w:r>
+        <w:rPr>
+          <w:b/>
+          <w:bCs/>
+        </w:rPr>
+        <w:tab/>
+      </w:r>
+      <w:r>
+        <w:rPr>
+          <w:b/>
+          <w:bCs/>
+        </w:rPr>
+        <w:t>V meziročním porovnání 20</w:t>
+      </w:r>
+      <w:r>
+        <w:rPr>
+          <w:b/>
+          <w:bCs/>
+        </w:rPr>
+        <w:t>10</w:t>
+      </w:r>
+      <w:r>
+        <w:rPr>
+          <w:b/>
+          <w:bCs/>
+        </w:rPr>
+        <w:t>–201</w:t>
+      </w:r>
+      <w:r>
+        <w:rPr>
+          <w:b/>
+          <w:bCs/>
+        </w:rPr>
+        <w:t>1</w:t>
       </w:r>
       <w:r>
         <w:rPr>
@@ -2456,21 +2499,35 @@
           <w:b/>
           <w:bCs/>
         </w:rPr>
-        <w:t>0,25 %</w:t>
-      </w:r>
-      <w:r>
-        <w:rPr>
-          <w:b/>
-          <w:bCs/>
-        </w:rPr>
-        <w:t xml:space="preserve"> - </w:t>
-      </w:r>
-      <w:r>
-        <w:rPr>
-          <w:b/>
-          <w:bCs/>
-        </w:rPr>
-        <w:t>0,5 %</w:t>
+        <w:t>0,</w:t>
+      </w:r>
+      <w:r>
+        <w:rPr>
+          <w:b/>
+          <w:bCs/>
+        </w:rPr>
+        <w:t>5</w:t>
+      </w:r>
+      <w:r>
+        <w:rPr>
+          <w:b/>
+          <w:bCs/>
+        </w:rPr>
+        <w:t xml:space="preserve"> % - </w:t>
+      </w:r>
+      <w:r>
+        <w:rPr>
+          <w:b/>
+          <w:bCs/>
+        </w:rPr>
+        <w:t>1</w:t>
+      </w:r>
+      <w:r>
+        <w:rPr>
+          <w:b/>
+          <w:bCs/>
+        </w:rPr>
+        <w:t>,5 %</w:t>
       </w:r>
       <w:r>
         <w:t xml:space="preserve"> </w:t>
@@ -2480,19 +2537,14 @@
         <w:t xml:space="preserve">v odvětvích: </w:t>
       </w:r>
       <w:r>
-        <w:t>informační a komunikační činnosti</w:t>
-      </w:r>
-      <w:r>
-        <w:t>; peněžnictví a pojišťovnictví;</w:t>
-      </w:r>
-      <w:r>
-        <w:t xml:space="preserve"> </w:t>
-      </w:r>
-      <w:proofErr w:type="spellStart"/>
-      <w:r>
-        <w:t>stavebnicví</w:t>
-      </w:r>
-      <w:proofErr w:type="spellEnd"/>
+        <w:t xml:space="preserve">kulturní, zábavní a rekreační </w:t>
+      </w:r>
+      <w:r>
+        <w:t xml:space="preserve">činnosti; </w:t>
+      </w:r>
+      <w:r>
+        <w:t>ubytování, stravování a pohostinství</w:t>
+      </w:r>
       <w:r>
         <w:t xml:space="preserve">. </w:t>
       </w:r>
@@ -2509,157 +2561,6 @@
           <w:b/>
           <w:bCs/>
         </w:rPr>
-        <w:t>7,9 %</w:t>
-      </w:r>
-      <w:r>
-        <w:rPr>
-          <w:b/>
-          <w:bCs/>
-        </w:rPr>
-        <w:t xml:space="preserve"> nastal v odvětví</w:t>
-      </w:r>
-      <w:r>
-        <w:rPr>
-          <w:b/>
-          <w:bCs/>
-        </w:rPr>
-        <w:t xml:space="preserve"> </w:t>
-      </w:r>
-      <w:r>
-        <w:rPr>
-          <w:b/>
-          <w:bCs/>
-        </w:rPr>
-        <w:t>profesní, vědecké a technické činnosti.</w:t>
-      </w:r>
-    </w:p>
-    <w:p>
-      <w:pPr>
-        <w:rPr>
-          <w:b/>
-          <w:bCs/>
-        </w:rPr>
-      </w:pPr>
-    </w:p>
-    <w:p>
-      <w:pPr>
-        <w:rPr>
-          <w:b/>
-          <w:bCs/>
-        </w:rPr>
-      </w:pPr>
-      <w:r>
-        <w:rPr>
-          <w:b/>
-          <w:bCs/>
-        </w:rPr>
-        <w:tab/>
-      </w:r>
-      <w:r>
-        <w:rPr>
-          <w:b/>
-          <w:bCs/>
-        </w:rPr>
-        <w:t>V meziročním porovnání 20</w:t>
-      </w:r>
-      <w:r>
-        <w:rPr>
-          <w:b/>
-          <w:bCs/>
-        </w:rPr>
-        <w:t>10</w:t>
-      </w:r>
-      <w:r>
-        <w:rPr>
-          <w:b/>
-          <w:bCs/>
-        </w:rPr>
-        <w:t>–201</w:t>
-      </w:r>
-      <w:r>
-        <w:rPr>
-          <w:b/>
-          <w:bCs/>
-        </w:rPr>
-        <w:t>1</w:t>
-      </w:r>
-      <w:r>
-        <w:rPr>
-          <w:b/>
-          <w:bCs/>
-        </w:rPr>
-        <w:t xml:space="preserve"> k prvnímu kvartálu </w:t>
-      </w:r>
-      <w:r>
-        <w:t xml:space="preserve">byl pokles v rozmezí </w:t>
-      </w:r>
-      <w:r>
-        <w:rPr>
-          <w:b/>
-          <w:bCs/>
-        </w:rPr>
-        <w:t>0,</w:t>
-      </w:r>
-      <w:r>
-        <w:rPr>
-          <w:b/>
-          <w:bCs/>
-        </w:rPr>
-        <w:t>5</w:t>
-      </w:r>
-      <w:r>
-        <w:rPr>
-          <w:b/>
-          <w:bCs/>
-        </w:rPr>
-        <w:t xml:space="preserve"> % - </w:t>
-      </w:r>
-      <w:r>
-        <w:rPr>
-          <w:b/>
-          <w:bCs/>
-        </w:rPr>
-        <w:t>1</w:t>
-      </w:r>
-      <w:r>
-        <w:rPr>
-          <w:b/>
-          <w:bCs/>
-        </w:rPr>
-        <w:t>,5 %</w:t>
-      </w:r>
-      <w:r>
-        <w:t xml:space="preserve"> </w:t>
-      </w:r>
-      <w:r>
-        <w:tab/>
-        <w:t xml:space="preserve">v odvětvích: </w:t>
-      </w:r>
-      <w:r>
-        <w:t xml:space="preserve">kulturní, zábavní a rekreační </w:t>
-      </w:r>
-      <w:r>
-        <w:t xml:space="preserve">činnosti; </w:t>
-      </w:r>
-      <w:r>
-        <w:t>ubytování, stravování a pohostinství</w:t>
-      </w:r>
-      <w:r>
-        <w:t xml:space="preserve">. </w:t>
-      </w:r>
-      <w:r>
-        <w:rPr>
-          <w:b/>
-          <w:bCs/>
-        </w:rPr>
-        <w:tab/>
-        <w:t xml:space="preserve">Nejvýraznější pokles a to </w:t>
-      </w:r>
-      <w:r>
-        <w:rPr>
-          <w:b/>
-          <w:bCs/>
-        </w:rPr>
         <w:t>4</w:t>
       </w:r>
       <w:r>
@@ -2749,20 +2650,7 @@
           <w:bCs/>
         </w:rPr>
         <w:tab/>
-      </w:r>
-      <w:r>
-        <w:rPr>
-          <w:b/>
-          <w:bCs/>
-        </w:rPr>
-        <w:t>V meziročním porovnání 20</w:t>
-      </w:r>
-      <w:r>
-        <w:rPr>
-          <w:b/>
-          <w:bCs/>
-        </w:rPr>
-        <w:t>1</w:t>
+        <w:t>V meziročním porovnání 201</w:t>
       </w:r>
       <w:r>
         <w:rPr>
@@ -3054,6 +2942,108 @@
           <w:b/>
           <w:bCs/>
         </w:rPr>
+        <w:t xml:space="preserve">V meziročním porovnání 2014–2015 k prvnímu kvartálu </w:t>
+      </w:r>
+      <w:r>
+        <w:t xml:space="preserve">byl pokles v rozmezí </w:t>
+      </w:r>
+      <w:r>
+        <w:rPr>
+          <w:b/>
+          <w:bCs/>
+        </w:rPr>
+        <w:t>0,2 % - 1,1 %</w:t>
+      </w:r>
+      <w:r>
+        <w:t xml:space="preserve"> v </w:t>
+      </w:r>
+      <w:r>
+        <w:tab/>
+      </w:r>
+      <w:r>
+        <w:t xml:space="preserve">odvětví: </w:t>
+      </w:r>
+      <w:r>
+        <w:t>a</w:t>
+      </w:r>
+      <w:r>
+        <w:t xml:space="preserve">dministrativní a podpůrné činnosti; těžba a dobývání; výroba a rozvod elektřiny, </w:t>
+      </w:r>
+      <w:r>
+        <w:tab/>
+      </w:r>
+      <w:r>
+        <w:t>plynu</w:t>
+      </w:r>
+      <w:r>
+        <w:t xml:space="preserve">, tepla a </w:t>
+      </w:r>
+      <w:proofErr w:type="spellStart"/>
+      <w:r>
+        <w:t>klimatiz</w:t>
+      </w:r>
+      <w:proofErr w:type="spellEnd"/>
+      <w:r>
+        <w:t>. vzduchu.</w:t>
+      </w:r>
+    </w:p>
+    <w:p>
+      <w:pPr>
+        <w:rPr>
+          <w:b/>
+          <w:bCs/>
+        </w:rPr>
+      </w:pPr>
+      <w:r>
+        <w:rPr>
+          <w:b/>
+          <w:bCs/>
+        </w:rPr>
+        <w:tab/>
+      </w:r>
+      <w:r>
+        <w:rPr>
+          <w:b/>
+          <w:bCs/>
+        </w:rPr>
+        <w:t xml:space="preserve">Nejvýraznější pokles a to </w:t>
+      </w:r>
+      <w:r>
+        <w:rPr>
+          <w:b/>
+          <w:bCs/>
+        </w:rPr>
+        <w:t>2,49</w:t>
+      </w:r>
+      <w:r>
+        <w:rPr>
+          <w:b/>
+          <w:bCs/>
+        </w:rPr>
+        <w:t xml:space="preserve"> % nastal v odvětví peněžnictví a pojišťovnictví.</w:t>
+      </w:r>
+    </w:p>
+    <w:p>
+      <w:pPr>
+        <w:rPr>
+          <w:b/>
+          <w:bCs/>
+        </w:rPr>
+      </w:pPr>
+    </w:p>
+    <w:p>
+      <w:r>
+        <w:rPr>
+          <w:b/>
+          <w:bCs/>
+        </w:rPr>
+        <w:tab/>
+      </w:r>
+      <w:r>
+        <w:rPr>
+          <w:b/>
+          <w:bCs/>
+        </w:rPr>
         <w:t>V meziročním porovnání 201</w:t>
       </w:r>
       <w:r>
@@ -3061,7 +3051,7 @@
           <w:b/>
           <w:bCs/>
         </w:rPr>
-        <w:t>4</w:t>
+        <w:t>5</w:t>
       </w:r>
       <w:r>
         <w:rPr>
@@ -3075,7 +3065,7 @@
           <w:b/>
           <w:bCs/>
         </w:rPr>
-        <w:t>5</w:t>
+        <w:t>6</w:t>
       </w:r>
       <w:r>
         <w:rPr>
@@ -3085,150 +3075,6 @@
         <w:t xml:space="preserve"> k prvnímu kvartálu </w:t>
       </w:r>
       <w:r>
-        <w:t xml:space="preserve">byl pokles v rozmezí </w:t>
-      </w:r>
-      <w:r>
-        <w:rPr>
-          <w:b/>
-          <w:bCs/>
-        </w:rPr>
-        <w:t>0,2 % - 1,</w:t>
-      </w:r>
-      <w:r>
-        <w:rPr>
-          <w:b/>
-          <w:bCs/>
-        </w:rPr>
-        <w:t>1</w:t>
-      </w:r>
-      <w:r>
-        <w:rPr>
-          <w:b/>
-          <w:bCs/>
-        </w:rPr>
-        <w:t xml:space="preserve"> %</w:t>
-      </w:r>
-      <w:r>
-        <w:t xml:space="preserve"> v </w:t>
-      </w:r>
-      <w:r>
-        <w:tab/>
-      </w:r>
-      <w:r>
-        <w:t xml:space="preserve">odvětví: </w:t>
-      </w:r>
-      <w:r>
-        <w:t>a</w:t>
-      </w:r>
-      <w:r>
-        <w:t xml:space="preserve">dministrativní a podpůrné činnosti; těžba a dobývání; výroba a rozvod elektřiny, </w:t>
-      </w:r>
-      <w:r>
-        <w:tab/>
-      </w:r>
-      <w:r>
-        <w:t>plynu</w:t>
-      </w:r>
-      <w:r>
-        <w:t xml:space="preserve">, tepla a </w:t>
-      </w:r>
-      <w:proofErr w:type="spellStart"/>
-      <w:r>
-        <w:t>klimatiz</w:t>
-      </w:r>
-      <w:proofErr w:type="spellEnd"/>
-      <w:r>
-        <w:t>. vzduchu.</w:t>
-      </w:r>
-    </w:p>
-    <w:p>
-      <w:pPr>
-        <w:rPr>
-          <w:b/>
-          <w:bCs/>
-        </w:rPr>
-      </w:pPr>
-      <w:r>
-        <w:rPr>
-          <w:b/>
-          <w:bCs/>
-        </w:rPr>
-        <w:tab/>
-      </w:r>
-      <w:r>
-        <w:rPr>
-          <w:b/>
-          <w:bCs/>
-        </w:rPr>
-        <w:t xml:space="preserve">Nejvýraznější pokles a to </w:t>
-      </w:r>
-      <w:r>
-        <w:rPr>
-          <w:b/>
-          <w:bCs/>
-        </w:rPr>
-        <w:t>2,49</w:t>
-      </w:r>
-      <w:r>
-        <w:rPr>
-          <w:b/>
-          <w:bCs/>
-        </w:rPr>
-        <w:t xml:space="preserve"> % nastal v odvětví peněžnictví a pojišťovnictví.</w:t>
-      </w:r>
-    </w:p>
-    <w:p>
-      <w:pPr>
-        <w:rPr>
-          <w:b/>
-          <w:bCs/>
-        </w:rPr>
-      </w:pPr>
-    </w:p>
-    <w:p>
-      <w:r>
-        <w:rPr>
-          <w:b/>
-          <w:bCs/>
-        </w:rPr>
-        <w:tab/>
-      </w:r>
-      <w:r>
-        <w:rPr>
-          <w:b/>
-          <w:bCs/>
-        </w:rPr>
-        <w:t>V meziročním porovnání 201</w:t>
-      </w:r>
-      <w:r>
-        <w:rPr>
-          <w:b/>
-          <w:bCs/>
-        </w:rPr>
-        <w:t>5</w:t>
-      </w:r>
-      <w:r>
-        <w:rPr>
-          <w:b/>
-          <w:bCs/>
-        </w:rPr>
-        <w:t>–201</w:t>
-      </w:r>
-      <w:r>
-        <w:rPr>
-          <w:b/>
-          <w:bCs/>
-        </w:rPr>
-        <w:t>6</w:t>
-      </w:r>
-      <w:r>
-        <w:rPr>
-          <w:b/>
-          <w:bCs/>
-        </w:rPr>
-        <w:t xml:space="preserve"> k prvnímu kvartálu </w:t>
-      </w:r>
-      <w:r>
         <w:t>byl</w:t>
       </w:r>
       <w:r>
@@ -3242,28 +3088,7 @@
           <w:b/>
           <w:bCs/>
         </w:rPr>
-        <w:t>0</w:t>
-      </w:r>
-      <w:r>
-        <w:rPr>
-          <w:b/>
-          <w:bCs/>
-        </w:rPr>
-        <w:t>,</w:t>
-      </w:r>
-      <w:r>
-        <w:rPr>
-          <w:b/>
-          <w:bCs/>
-        </w:rPr>
-        <w:t>95</w:t>
-      </w:r>
-      <w:r>
-        <w:rPr>
-          <w:b/>
-          <w:bCs/>
-        </w:rPr>
-        <w:t xml:space="preserve"> %</w:t>
+        <w:t>0,95 %</w:t>
       </w:r>
       <w:r>
         <w:t xml:space="preserve"> v odvětví </w:t>
@@ -3278,10 +3103,7 @@
       </w:r>
       <w:proofErr w:type="spellEnd"/>
       <w:r>
-        <w:t>.</w:t>
-      </w:r>
-      <w:r>
-        <w:t xml:space="preserve"> vzduchu.</w:t>
+        <w:t>. vzduchu.</w:t>
       </w:r>
     </w:p>
     <w:p>
@@ -3342,36 +3164,10 @@
         <w:t xml:space="preserve"> </w:t>
       </w:r>
       <w:r>
-        <w:t xml:space="preserve">pokles </w:t>
-      </w:r>
-      <w:r>
-        <w:t>do</w:t>
-      </w:r>
-      <w:r>
-        <w:t xml:space="preserve"> 0,</w:t>
-      </w:r>
-      <w:r>
-        <w:t>2</w:t>
-      </w:r>
-      <w:r>
-        <w:t xml:space="preserve"> % v</w:t>
-      </w:r>
-      <w:r>
-        <w:t> </w:t>
-      </w:r>
-      <w:r>
-        <w:t>odvětví</w:t>
-      </w:r>
-      <w:r>
-        <w:t>:</w:t>
-      </w:r>
-      <w:r>
-        <w:t xml:space="preserve"> </w:t>
+        <w:t xml:space="preserve">pokles do 0,2 % v odvětví: </w:t>
       </w:r>
       <w:r>
         <w:tab/>
-      </w:r>
-      <w:r>
         <w:t>profesní, vědecké a technické činnosti a ubytování, stravování a pohostinství;</w:t>
       </w:r>
     </w:p>
@@ -3395,21 +3191,7 @@
           <w:b/>
           <w:bCs/>
         </w:rPr>
-        <w:t>8</w:t>
-      </w:r>
-      <w:r>
-        <w:rPr>
-          <w:b/>
-          <w:bCs/>
-        </w:rPr>
-        <w:t>,</w:t>
-      </w:r>
-      <w:r>
-        <w:rPr>
-          <w:b/>
-          <w:bCs/>
-        </w:rPr>
-        <w:t>2</w:t>
+        <w:t>8,2</w:t>
       </w:r>
       <w:r>
         <w:rPr>
@@ -3484,41 +3266,34 @@
           <w:b/>
           <w:bCs/>
         </w:rPr>
-        <w:t>2</w:t>
-      </w:r>
-      <w:r>
-        <w:rPr>
-          <w:b/>
-          <w:bCs/>
-        </w:rPr>
+        <w:t>21</w:t>
+      </w:r>
+      <w:r>
+        <w:rPr>
+          <w:b/>
+          <w:bCs/>
+        </w:rPr>
+        <w:t xml:space="preserve"> k prvnímu kvartálu </w:t>
+      </w:r>
+      <w:r>
+        <w:t>byl</w:t>
+      </w:r>
+      <w:r>
+        <w:t xml:space="preserve"> </w:t>
+      </w:r>
+      <w:r>
+        <w:t xml:space="preserve">pokles </w:t>
+      </w:r>
+      <w:r>
+        <w:t>cca</w:t>
+      </w:r>
+      <w:r>
+        <w:t xml:space="preserve"> </w:t>
+      </w:r>
+      <w:r>
         <w:t>1</w:t>
       </w:r>
       <w:r>
-        <w:rPr>
-          <w:b/>
-          <w:bCs/>
-        </w:rPr>
-        <w:t xml:space="preserve"> k prvnímu kvartálu </w:t>
-      </w:r>
-      <w:r>
-        <w:t>byl</w:t>
-      </w:r>
-      <w:r>
-        <w:t xml:space="preserve"> </w:t>
-      </w:r>
-      <w:r>
-        <w:t xml:space="preserve">pokles </w:t>
-      </w:r>
-      <w:r>
-        <w:t>cca</w:t>
-      </w:r>
-      <w:r>
-        <w:t xml:space="preserve"> </w:t>
-      </w:r>
-      <w:r>
-        <w:t>1</w:t>
-      </w:r>
-      <w:r>
         <w:t>,</w:t>
       </w:r>
       <w:r>
@@ -3563,14 +3338,7 @@
           <w:b/>
           <w:bCs/>
         </w:rPr>
-        <w:t>3</w:t>
-      </w:r>
-      <w:r>
-        <w:rPr>
-          <w:b/>
-          <w:bCs/>
-        </w:rPr>
-        <w:t>,</w:t>
+        <w:t>3,</w:t>
       </w:r>
       <w:r>
         <w:rPr>
@@ -3870,10 +3638,7 @@
               <w:ind w:left="0"/>
             </w:pPr>
             <w:r>
-              <w:t>Obyvatel ČR si mohl koupit litrů mléka v roce 20</w:t>
-            </w:r>
-            <w:r>
-              <w:t>17</w:t>
+              <w:t>Obyvatel ČR si mohl koupit litrů mléka v roce 2017</w:t>
             </w:r>
           </w:p>
         </w:tc>
@@ -5713,6 +5478,14 @@
         </w:rPr>
         <w:t xml:space="preserve"> litrů mléka víc</w:t>
       </w:r>
+      <w:r>
+        <w:rPr>
+          <w:b/>
+          <w:bCs/>
+          <w:highlight w:val="green"/>
+        </w:rPr>
+        <w:t>e/méně</w:t>
+      </w:r>
     </w:p>
     <w:p>
       <w:pPr>
@@ -5750,8 +5523,9 @@
           <w:color w:val="8496B0" w:themeColor="text2" w:themeTint="99"/>
           <w:highlight w:val="cyan"/>
         </w:rPr>
-        <w:t>40</w:t>
-      </w:r>
+        <w:t>40 -100</w:t>
+      </w:r>
+      <w:proofErr w:type="gramEnd"/>
       <w:r>
         <w:rPr>
           <w:b/>
@@ -5759,9 +5533,8 @@
           <w:color w:val="8496B0" w:themeColor="text2" w:themeTint="99"/>
           <w:highlight w:val="cyan"/>
         </w:rPr>
-        <w:t xml:space="preserve"> -100</w:t>
-      </w:r>
-      <w:proofErr w:type="gramEnd"/>
+        <w:t xml:space="preserve"> litrů mléka víc</w:t>
+      </w:r>
       <w:r>
         <w:rPr>
           <w:b/>
@@ -5769,7 +5542,7 @@
           <w:color w:val="8496B0" w:themeColor="text2" w:themeTint="99"/>
           <w:highlight w:val="cyan"/>
         </w:rPr>
-        <w:t xml:space="preserve"> litrů mléka víc</w:t>
+        <w:t>e/méně</w:t>
       </w:r>
       <w:r>
         <w:rPr>
@@ -5826,6 +5599,15 @@
           <w:highlight w:val="yellow"/>
         </w:rPr>
         <w:t xml:space="preserve"> litrů mléka víc</w:t>
+      </w:r>
+      <w:r>
+        <w:rPr>
+          <w:b/>
+          <w:bCs/>
+          <w:color w:val="8496B0" w:themeColor="text2" w:themeTint="99"/>
+          <w:highlight w:val="yellow"/>
+        </w:rPr>
+        <w:t>e/méně</w:t>
       </w:r>
     </w:p>
     <w:p>
@@ -7987,13 +7769,7 @@
         <w:rPr>
           <w:highlight w:val="darkCyan"/>
         </w:rPr>
-        <w:t xml:space="preserve">10 – </w:t>
-      </w:r>
-      <w:r>
-        <w:rPr>
-          <w:highlight w:val="darkCyan"/>
-        </w:rPr>
-        <w:t>50</w:t>
+        <w:t>10 – 50</w:t>
       </w:r>
       <w:proofErr w:type="gramEnd"/>
       <w:r>
@@ -8631,23 +8407,7 @@
         <w:t>Odpověď:</w:t>
       </w:r>
       <w:r>
-        <w:t xml:space="preserve"> Podrobné informace uvádí script ve sloupci </w:t>
-      </w:r>
-      <w:proofErr w:type="spellStart"/>
-      <w:r>
-        <w:t>price_growth</w:t>
-      </w:r>
-      <w:proofErr w:type="spellEnd"/>
-      <w:r>
-        <w:t xml:space="preserve"> v případě ceny potravin a </w:t>
-      </w:r>
-      <w:proofErr w:type="spellStart"/>
-      <w:r>
-        <w:t>average_wages_growth</w:t>
-      </w:r>
-      <w:proofErr w:type="spellEnd"/>
-      <w:r>
-        <w:t xml:space="preserve"> v případě mezd. </w:t>
+        <w:t xml:space="preserve"> </w:t>
       </w:r>
     </w:p>
     <w:p>
@@ -8684,7 +8444,98 @@
           <w:b/>
           <w:bCs/>
         </w:rPr>
-        <w:t xml:space="preserve">vysledovat v roce nárůstu HDP spíše pokles cen potravin a následný rok jejich nárůst, některé klesají v obou letech a některé v obou letech rostou. </w:t>
+        <w:t>vysledovat v roce nárůstu HDP pokles cen potravin a následný rok jejich nárůst, některé klesa</w:t>
+      </w:r>
+      <w:r>
+        <w:rPr>
+          <w:b/>
+          <w:bCs/>
+        </w:rPr>
+        <w:t>ly</w:t>
+      </w:r>
+      <w:r>
+        <w:rPr>
+          <w:b/>
+          <w:bCs/>
+        </w:rPr>
+        <w:t xml:space="preserve"> v obou letech a některé v obou letech rost</w:t>
+      </w:r>
+      <w:r>
+        <w:rPr>
+          <w:b/>
+          <w:bCs/>
+        </w:rPr>
+        <w:t>ly</w:t>
+      </w:r>
+      <w:r>
+        <w:rPr>
+          <w:b/>
+          <w:bCs/>
+        </w:rPr>
+        <w:t xml:space="preserve"> a některé</w:t>
+      </w:r>
+      <w:r>
+        <w:rPr>
+          <w:b/>
+          <w:bCs/>
+        </w:rPr>
+        <w:t xml:space="preserve"> ceny potravin</w:t>
+      </w:r>
+      <w:r>
+        <w:rPr>
+          <w:b/>
+          <w:bCs/>
+        </w:rPr>
+        <w:t xml:space="preserve"> v roce nárůstu HDP</w:t>
+      </w:r>
+      <w:r>
+        <w:rPr>
+          <w:b/>
+          <w:bCs/>
+        </w:rPr>
+        <w:t xml:space="preserve"> rost</w:t>
+      </w:r>
+      <w:r>
+        <w:rPr>
+          <w:b/>
+          <w:bCs/>
+        </w:rPr>
+        <w:t>ly</w:t>
+      </w:r>
+      <w:r>
+        <w:rPr>
+          <w:b/>
+          <w:bCs/>
+        </w:rPr>
+        <w:t xml:space="preserve"> a v následujícím roce klesa</w:t>
+      </w:r>
+      <w:r>
+        <w:rPr>
+          <w:b/>
+          <w:bCs/>
+        </w:rPr>
+        <w:t>ly</w:t>
+      </w:r>
+      <w:r>
+        <w:rPr>
+          <w:b/>
+          <w:bCs/>
+        </w:rPr>
+        <w:t>.</w:t>
+      </w:r>
+      <w:r>
+        <w:rPr>
+          <w:b/>
+          <w:bCs/>
+        </w:rPr>
+        <w:t xml:space="preserve"> </w:t>
+      </w:r>
+      <w:r>
+        <w:rPr>
+          <w:b/>
+          <w:bCs/>
+        </w:rPr>
+        <w:t xml:space="preserve"> </w:t>
       </w:r>
     </w:p>
     <w:p>
@@ -8990,15 +8841,7 @@
                 <w:bCs/>
                 <w:highlight w:val="yellow"/>
               </w:rPr>
-              <w:t xml:space="preserve"> </w:t>
-            </w:r>
-            <w:r>
-              <w:rPr>
-                <w:b/>
-                <w:bCs/>
-                <w:highlight w:val="yellow"/>
-              </w:rPr>
-              <w:t>%</w:t>
+              <w:t xml:space="preserve"> %</w:t>
             </w:r>
           </w:p>
         </w:tc>
@@ -9762,7 +9605,6 @@
           <w:b/>
           <w:bCs/>
         </w:rPr>
-        <w:lastRenderedPageBreak/>
         <w:t>Nárůst cen v roce s</w:t>
       </w:r>
       <w:r>
@@ -11098,42 +10940,7 @@
           <w:b/>
           <w:bCs/>
         </w:rPr>
-        <w:t>Nárůst</w:t>
-      </w:r>
-      <w:r>
-        <w:rPr>
-          <w:b/>
-          <w:bCs/>
-        </w:rPr>
-        <w:t xml:space="preserve"> </w:t>
-      </w:r>
-      <w:r>
-        <w:rPr>
-          <w:b/>
-          <w:bCs/>
-        </w:rPr>
-        <w:t xml:space="preserve">cen </w:t>
-      </w:r>
-      <w:r>
-        <w:rPr>
-          <w:b/>
-          <w:bCs/>
-        </w:rPr>
-        <w:t xml:space="preserve">v roce s nárůstem HDP a </w:t>
-      </w:r>
-      <w:r>
-        <w:rPr>
-          <w:b/>
-          <w:bCs/>
-        </w:rPr>
-        <w:t>poklesem</w:t>
-      </w:r>
-      <w:r>
-        <w:rPr>
-          <w:b/>
-          <w:bCs/>
-        </w:rPr>
-        <w:t xml:space="preserve"> </w:t>
+        <w:t xml:space="preserve">Nárůst cen v roce s nárůstem HDP a poklesem </w:t>
       </w:r>
       <w:r>
         <w:rPr>
@@ -12067,10 +11874,7 @@
         <w:t>U mezd jde o většinový nárůst v obou letech až na odvětví Peněžnictví a pojišťovnictví</w:t>
       </w:r>
       <w:r>
-        <w:t xml:space="preserve"> a také odvětví </w:t>
-      </w:r>
-      <w:r>
-        <w:t xml:space="preserve">Výroba a rozvod elektřiny, plynu, tepla a </w:t>
+        <w:t xml:space="preserve"> a také odvětví Výroba a rozvod elektřiny, plynu, tepla a </w:t>
       </w:r>
       <w:proofErr w:type="spellStart"/>
       <w:r>
@@ -12218,6 +12022,7 @@
           </w:tcPr>
           <w:p>
             <w:r>
+              <w:lastRenderedPageBreak/>
               <w:t>Doprava a skladování</w:t>
             </w:r>
           </w:p>
@@ -14270,6 +14075,7 @@
   <w:style w:type="character" w:default="1" w:styleId="Standardnpsmoodstavce">
     <w:name w:val="Default Paragraph Font"/>
     <w:uiPriority w:val="1"/>
+    <w:semiHidden/>
     <w:unhideWhenUsed/>
   </w:style>
   <w:style w:type="table" w:default="1" w:styleId="Normlntabulka">

</xml_diff>